<commit_message>
Ajout du document de la charte graphique
</commit_message>
<xml_diff>
--- a/assets/Charte Graphique.docx
+++ b/assets/Charte Graphique.docx
@@ -7,7 +7,26 @@
         <w:pStyle w:val="Titre"/>
       </w:pPr>
       <w:r>
+        <w:t>SAÉ 3.01 : DEVAPP</w:t>
+      </w:r>
+      <w:bookmarkStart w:id="0" w:name="_GoBack"/>
+      <w:bookmarkEnd w:id="0"/>
+    </w:p>
+    <w:p>
+      <w:pPr>
+        <w:pStyle w:val="Titre"/>
+      </w:pPr>
+      <w:r>
         <w:t>Charte graphique</w:t>
+      </w:r>
+    </w:p>
+    <w:p>
+      <w:pPr>
+        <w:pStyle w:val="Sous-titre"/>
+        <w:jc w:val="center"/>
+      </w:pPr>
+      <w:r>
+        <w:t>Groupe 2B11</w:t>
       </w:r>
     </w:p>
     <w:p/>
@@ -41,6 +60,18 @@
           </w:r>
         </w:p>
         <w:p>
+          <w:pPr>
+            <w:pStyle w:val="TM1"/>
+            <w:tabs>
+              <w:tab w:val="right" w:leader="dot" w:pos="9062"/>
+            </w:tabs>
+            <w:rPr>
+              <w:noProof/>
+              <w:sz w:val="22"/>
+              <w:szCs w:val="22"/>
+              <w:lang w:eastAsia="fr-FR"/>
+            </w:rPr>
+          </w:pPr>
           <w:r>
             <w:fldChar w:fldCharType="begin"/>
           </w:r>
@@ -50,14 +81,278 @@
           <w:r>
             <w:fldChar w:fldCharType="separate"/>
           </w:r>
-          <w:r>
+          <w:hyperlink w:anchor="_Toc121563128" w:history="1">
+            <w:r>
+              <w:rPr>
+                <w:rStyle w:val="Lienhypertexte"/>
+                <w:noProof/>
+              </w:rPr>
+              <w:t>1 – Header</w:t>
+            </w:r>
+            <w:r>
+              <w:rPr>
+                <w:noProof/>
+                <w:webHidden/>
+              </w:rPr>
+              <w:tab/>
+            </w:r>
+            <w:r>
+              <w:rPr>
+                <w:noProof/>
+                <w:webHidden/>
+              </w:rPr>
+              <w:fldChar w:fldCharType="begin"/>
+            </w:r>
+            <w:r>
+              <w:rPr>
+                <w:noProof/>
+                <w:webHidden/>
+              </w:rPr>
+              <w:instrText xml:space="preserve"> PAGEREF _Toc121563128 \h </w:instrText>
+            </w:r>
+            <w:r>
+              <w:rPr>
+                <w:noProof/>
+                <w:webHidden/>
+              </w:rPr>
+            </w:r>
+            <w:r>
+              <w:rPr>
+                <w:noProof/>
+                <w:webHidden/>
+              </w:rPr>
+              <w:fldChar w:fldCharType="separate"/>
+            </w:r>
+            <w:r>
+              <w:rPr>
+                <w:noProof/>
+                <w:webHidden/>
+              </w:rPr>
+              <w:t>2</w:t>
+            </w:r>
+            <w:r>
+              <w:rPr>
+                <w:noProof/>
+                <w:webHidden/>
+              </w:rPr>
+              <w:fldChar w:fldCharType="end"/>
+            </w:r>
+          </w:hyperlink>
+        </w:p>
+        <w:p>
+          <w:pPr>
+            <w:pStyle w:val="TM1"/>
+            <w:tabs>
+              <w:tab w:val="right" w:leader="dot" w:pos="9062"/>
+            </w:tabs>
             <w:rPr>
-              <w:b/>
-              <w:bCs/>
               <w:noProof/>
+              <w:sz w:val="22"/>
+              <w:szCs w:val="22"/>
+              <w:lang w:eastAsia="fr-FR"/>
             </w:rPr>
-            <w:t>Aucune entrée de table des matières n'a été trouvée.</w:t>
-          </w:r>
+          </w:pPr>
+          <w:hyperlink w:anchor="_Toc121563129" w:history="1">
+            <w:r>
+              <w:rPr>
+                <w:rStyle w:val="Lienhypertexte"/>
+                <w:noProof/>
+              </w:rPr>
+              <w:t>2 – Footer</w:t>
+            </w:r>
+            <w:r>
+              <w:rPr>
+                <w:noProof/>
+                <w:webHidden/>
+              </w:rPr>
+              <w:tab/>
+            </w:r>
+            <w:r>
+              <w:rPr>
+                <w:noProof/>
+                <w:webHidden/>
+              </w:rPr>
+              <w:fldChar w:fldCharType="begin"/>
+            </w:r>
+            <w:r>
+              <w:rPr>
+                <w:noProof/>
+                <w:webHidden/>
+              </w:rPr>
+              <w:instrText xml:space="preserve"> PAGEREF _Toc121563129 \h </w:instrText>
+            </w:r>
+            <w:r>
+              <w:rPr>
+                <w:noProof/>
+                <w:webHidden/>
+              </w:rPr>
+            </w:r>
+            <w:r>
+              <w:rPr>
+                <w:noProof/>
+                <w:webHidden/>
+              </w:rPr>
+              <w:fldChar w:fldCharType="separate"/>
+            </w:r>
+            <w:r>
+              <w:rPr>
+                <w:noProof/>
+                <w:webHidden/>
+              </w:rPr>
+              <w:t>8</w:t>
+            </w:r>
+            <w:r>
+              <w:rPr>
+                <w:noProof/>
+                <w:webHidden/>
+              </w:rPr>
+              <w:fldChar w:fldCharType="end"/>
+            </w:r>
+          </w:hyperlink>
+        </w:p>
+        <w:p>
+          <w:pPr>
+            <w:pStyle w:val="TM1"/>
+            <w:tabs>
+              <w:tab w:val="right" w:leader="dot" w:pos="9062"/>
+            </w:tabs>
+            <w:rPr>
+              <w:noProof/>
+              <w:sz w:val="22"/>
+              <w:szCs w:val="22"/>
+              <w:lang w:eastAsia="fr-FR"/>
+            </w:rPr>
+          </w:pPr>
+          <w:hyperlink w:anchor="_Toc121563130" w:history="1">
+            <w:r>
+              <w:rPr>
+                <w:rStyle w:val="Lienhypertexte"/>
+                <w:noProof/>
+              </w:rPr>
+              <w:t>3 – Page de connexion</w:t>
+            </w:r>
+            <w:r>
+              <w:rPr>
+                <w:noProof/>
+                <w:webHidden/>
+              </w:rPr>
+              <w:tab/>
+            </w:r>
+            <w:r>
+              <w:rPr>
+                <w:noProof/>
+                <w:webHidden/>
+              </w:rPr>
+              <w:fldChar w:fldCharType="begin"/>
+            </w:r>
+            <w:r>
+              <w:rPr>
+                <w:noProof/>
+                <w:webHidden/>
+              </w:rPr>
+              <w:instrText xml:space="preserve"> PAGEREF _Toc121563130 \h </w:instrText>
+            </w:r>
+            <w:r>
+              <w:rPr>
+                <w:noProof/>
+                <w:webHidden/>
+              </w:rPr>
+            </w:r>
+            <w:r>
+              <w:rPr>
+                <w:noProof/>
+                <w:webHidden/>
+              </w:rPr>
+              <w:fldChar w:fldCharType="separate"/>
+            </w:r>
+            <w:r>
+              <w:rPr>
+                <w:noProof/>
+                <w:webHidden/>
+              </w:rPr>
+              <w:t>10</w:t>
+            </w:r>
+            <w:r>
+              <w:rPr>
+                <w:noProof/>
+                <w:webHidden/>
+              </w:rPr>
+              <w:fldChar w:fldCharType="end"/>
+            </w:r>
+          </w:hyperlink>
+        </w:p>
+        <w:p>
+          <w:pPr>
+            <w:pStyle w:val="TM1"/>
+            <w:tabs>
+              <w:tab w:val="right" w:leader="dot" w:pos="9062"/>
+            </w:tabs>
+            <w:rPr>
+              <w:noProof/>
+              <w:sz w:val="22"/>
+              <w:szCs w:val="22"/>
+              <w:lang w:eastAsia="fr-FR"/>
+            </w:rPr>
+          </w:pPr>
+          <w:hyperlink w:anchor="_Toc121563131" w:history="1">
+            <w:r>
+              <w:rPr>
+                <w:rStyle w:val="Lienhypertexte"/>
+                <w:noProof/>
+              </w:rPr>
+              <w:t>4 – Page d’inscription</w:t>
+            </w:r>
+            <w:r>
+              <w:rPr>
+                <w:noProof/>
+                <w:webHidden/>
+              </w:rPr>
+              <w:tab/>
+            </w:r>
+            <w:r>
+              <w:rPr>
+                <w:noProof/>
+                <w:webHidden/>
+              </w:rPr>
+              <w:fldChar w:fldCharType="begin"/>
+            </w:r>
+            <w:r>
+              <w:rPr>
+                <w:noProof/>
+                <w:webHidden/>
+              </w:rPr>
+              <w:instrText xml:space="preserve"> PAGEREF _Toc121563131 \h </w:instrText>
+            </w:r>
+            <w:r>
+              <w:rPr>
+                <w:noProof/>
+                <w:webHidden/>
+              </w:rPr>
+            </w:r>
+            <w:r>
+              <w:rPr>
+                <w:noProof/>
+                <w:webHidden/>
+              </w:rPr>
+              <w:fldChar w:fldCharType="separate"/>
+            </w:r>
+            <w:r>
+              <w:rPr>
+                <w:noProof/>
+                <w:webHidden/>
+              </w:rPr>
+              <w:t>14</w:t>
+            </w:r>
+            <w:r>
+              <w:rPr>
+                <w:noProof/>
+                <w:webHidden/>
+              </w:rPr>
+              <w:fldChar w:fldCharType="end"/>
+            </w:r>
+          </w:hyperlink>
+        </w:p>
+        <w:p>
           <w:r>
             <w:rPr>
               <w:b/>
@@ -80,15 +375,19 @@
       <w:pPr>
         <w:pStyle w:val="Titre1"/>
       </w:pPr>
+      <w:bookmarkStart w:id="1" w:name="_Toc121563128"/>
       <w:r>
         <w:lastRenderedPageBreak/>
-        <w:t xml:space="preserve">1 – Header </w:t>
+        <w:t>1 – Header</w:t>
+      </w:r>
+      <w:bookmarkEnd w:id="1"/>
+      <w:r>
+        <w:t xml:space="preserve"> </w:t>
       </w:r>
     </w:p>
     <w:p>
       <w:pPr>
         <w:pStyle w:val="Sous-titre"/>
-        <w:jc w:val="left"/>
       </w:pPr>
       <w:r>
         <w:t>Affichage :</w:t>
@@ -117,137 +416,10 @@
     <w:p>
       <w:r>
         <w:drawing>
-          <wp:inline distT="0" distB="0" distL="0" distR="0" wp14:anchorId="5CF007C7" wp14:editId="18E3D030">
-            <wp:extent cx="5760720" cy="924560"/>
-            <wp:effectExtent l="0" t="0" r="0" b="8890"/>
+          <wp:inline distT="0" distB="0" distL="0" distR="0" wp14:anchorId="3F7D91C3" wp14:editId="4F4DCE97">
+            <wp:extent cx="5760720" cy="976630"/>
+            <wp:effectExtent l="0" t="0" r="0" b="0"/>
             <wp:docPr id="1" name="Image 1"/>
-            <wp:cNvGraphicFramePr>
-              <a:graphicFrameLocks xmlns:a="http://schemas.openxmlformats.org/drawingml/2006/main" noChangeAspect="1"/>
-            </wp:cNvGraphicFramePr>
-            <a:graphic xmlns:a="http://schemas.openxmlformats.org/drawingml/2006/main">
-              <a:graphicData uri="http://schemas.openxmlformats.org/drawingml/2006/picture">
-                <pic:pic xmlns:pic="http://schemas.openxmlformats.org/drawingml/2006/picture">
-                  <pic:nvPicPr>
-                    <pic:cNvPr id="1" name=""/>
-                    <pic:cNvPicPr/>
-                  </pic:nvPicPr>
-                  <pic:blipFill>
-                    <a:blip r:embed="rId5"/>
-                    <a:stretch>
-                      <a:fillRect/>
-                    </a:stretch>
-                  </pic:blipFill>
-                  <pic:spPr>
-                    <a:xfrm>
-                      <a:off x="0" y="0"/>
-                      <a:ext cx="5760720" cy="924560"/>
-                    </a:xfrm>
-                    <a:prstGeom prst="rect">
-                      <a:avLst/>
-                    </a:prstGeom>
-                  </pic:spPr>
-                </pic:pic>
-              </a:graphicData>
-            </a:graphic>
-          </wp:inline>
-        </w:drawing>
-      </w:r>
-    </w:p>
-    <w:p>
-      <w:pPr>
-        <w:pStyle w:val="Lgende"/>
-        <w:keepNext/>
-      </w:pPr>
-      <w:r>
-        <w:t xml:space="preserve">Figure </w:t>
-      </w:r>
-      <w:fldSimple w:instr=" SEQ Figure \* ARABIC ">
-        <w:r>
-          <w:rPr>
-            <w:noProof/>
-          </w:rPr>
-          <w:t>2</w:t>
-        </w:r>
-      </w:fldSimple>
-      <w:r>
-        <w:t xml:space="preserve"> : image du sous-menu</w:t>
-      </w:r>
-    </w:p>
-    <w:p>
-      <w:r>
-        <w:drawing>
-          <wp:inline distT="0" distB="0" distL="0" distR="0" wp14:anchorId="1CD1EF1A" wp14:editId="3793BDB3">
-            <wp:extent cx="5760720" cy="2012315"/>
-            <wp:effectExtent l="0" t="0" r="0" b="6985"/>
-            <wp:docPr id="6" name="Image 6"/>
-            <wp:cNvGraphicFramePr>
-              <a:graphicFrameLocks xmlns:a="http://schemas.openxmlformats.org/drawingml/2006/main" noChangeAspect="1"/>
-            </wp:cNvGraphicFramePr>
-            <a:graphic xmlns:a="http://schemas.openxmlformats.org/drawingml/2006/main">
-              <a:graphicData uri="http://schemas.openxmlformats.org/drawingml/2006/picture">
-                <pic:pic xmlns:pic="http://schemas.openxmlformats.org/drawingml/2006/picture">
-                  <pic:nvPicPr>
-                    <pic:cNvPr id="1" name=""/>
-                    <pic:cNvPicPr/>
-                  </pic:nvPicPr>
-                  <pic:blipFill>
-                    <a:blip r:embed="rId6"/>
-                    <a:stretch>
-                      <a:fillRect/>
-                    </a:stretch>
-                  </pic:blipFill>
-                  <pic:spPr>
-                    <a:xfrm>
-                      <a:off x="0" y="0"/>
-                      <a:ext cx="5760720" cy="2012315"/>
-                    </a:xfrm>
-                    <a:prstGeom prst="rect">
-                      <a:avLst/>
-                    </a:prstGeom>
-                  </pic:spPr>
-                </pic:pic>
-              </a:graphicData>
-            </a:graphic>
-          </wp:inline>
-        </w:drawing>
-      </w:r>
-    </w:p>
-    <w:p>
-      <w:pPr>
-        <w:pStyle w:val="Sous-titre"/>
-        <w:jc w:val="left"/>
-      </w:pPr>
-      <w:r>
-        <w:t>Source code :</w:t>
-      </w:r>
-    </w:p>
-    <w:p>
-      <w:pPr>
-        <w:pStyle w:val="Lgende"/>
-        <w:keepNext/>
-      </w:pPr>
-      <w:r>
-        <w:t xml:space="preserve">Figure </w:t>
-      </w:r>
-      <w:fldSimple w:instr=" SEQ Figure \* ARABIC ">
-        <w:r>
-          <w:rPr>
-            <w:noProof/>
-          </w:rPr>
-          <w:t>3</w:t>
-        </w:r>
-      </w:fldSimple>
-      <w:r>
-        <w:t xml:space="preserve"> : header.php</w:t>
-      </w:r>
-    </w:p>
-    <w:p>
-      <w:r>
-        <w:drawing>
-          <wp:inline distT="0" distB="0" distL="0" distR="0" wp14:anchorId="0A9AB620" wp14:editId="6DD8D80E">
-            <wp:extent cx="5760720" cy="3845560"/>
-            <wp:effectExtent l="0" t="0" r="0" b="2540"/>
-            <wp:docPr id="7" name="Image 7"/>
             <wp:cNvGraphicFramePr>
               <a:graphicFrameLocks xmlns:a="http://schemas.openxmlformats.org/drawingml/2006/main" noChangeAspect="1"/>
             </wp:cNvGraphicFramePr>
@@ -267,7 +439,7 @@
                   <pic:spPr>
                     <a:xfrm>
                       <a:off x="0" y="0"/>
-                      <a:ext cx="5760720" cy="3845560"/>
+                      <a:ext cx="5760720" cy="976630"/>
                     </a:xfrm>
                     <a:prstGeom prst="rect">
                       <a:avLst/>
@@ -286,7 +458,6 @@
         <w:keepNext/>
       </w:pPr>
       <w:r>
-        <w:lastRenderedPageBreak/>
         <w:t xml:space="preserve">Figure </w:t>
       </w:r>
       <w:fldSimple w:instr=" SEQ Figure \* ARABIC ">
@@ -294,20 +465,20 @@
           <w:rPr>
             <w:noProof/>
           </w:rPr>
-          <w:t>4</w:t>
+          <w:t>2</w:t>
         </w:r>
       </w:fldSimple>
       <w:r>
-        <w:t xml:space="preserve"> : header.php suite</w:t>
+        <w:t xml:space="preserve"> : image du sous-menu</w:t>
       </w:r>
     </w:p>
     <w:p>
       <w:r>
         <w:drawing>
-          <wp:inline distT="0" distB="0" distL="0" distR="0" wp14:anchorId="6284F579" wp14:editId="75D59E4B">
-            <wp:extent cx="5760720" cy="4965065"/>
-            <wp:effectExtent l="0" t="0" r="0" b="6985"/>
-            <wp:docPr id="8" name="Image 8"/>
+          <wp:inline distT="0" distB="0" distL="0" distR="0" wp14:anchorId="76FB4E25" wp14:editId="21F1D2BC">
+            <wp:extent cx="5760720" cy="1936750"/>
+            <wp:effectExtent l="0" t="0" r="0" b="6350"/>
+            <wp:docPr id="2" name="Image 2"/>
             <wp:cNvGraphicFramePr>
               <a:graphicFrameLocks xmlns:a="http://schemas.openxmlformats.org/drawingml/2006/main" noChangeAspect="1"/>
             </wp:cNvGraphicFramePr>
@@ -327,7 +498,7 @@
                   <pic:spPr>
                     <a:xfrm>
                       <a:off x="0" y="0"/>
-                      <a:ext cx="5760720" cy="4965065"/>
+                      <a:ext cx="5760720" cy="1936750"/>
                     </a:xfrm>
                     <a:prstGeom prst="rect">
                       <a:avLst/>
@@ -342,6 +513,14 @@
     </w:p>
     <w:p>
       <w:pPr>
+        <w:pStyle w:val="Sous-titre"/>
+      </w:pPr>
+      <w:r>
+        <w:t>Source code :</w:t>
+      </w:r>
+    </w:p>
+    <w:p>
+      <w:pPr>
         <w:pStyle w:val="Lgende"/>
         <w:keepNext/>
       </w:pPr>
@@ -354,20 +533,25 @@
           <w:rPr>
             <w:noProof/>
           </w:rPr>
-          <w:t>5</w:t>
+          <w:t>3</w:t>
         </w:r>
       </w:fldSimple>
       <w:r>
-        <w:t xml:space="preserve"> : header.css</w:t>
-      </w:r>
+        <w:t xml:space="preserve"> : </w:t>
+      </w:r>
+      <w:proofErr w:type="spellStart"/>
+      <w:r>
+        <w:t>header.php</w:t>
+      </w:r>
+      <w:proofErr w:type="spellEnd"/>
     </w:p>
     <w:p>
       <w:r>
         <w:drawing>
-          <wp:inline distT="0" distB="0" distL="0" distR="0" wp14:anchorId="7747F03A" wp14:editId="69AE1FF4">
-            <wp:extent cx="3795089" cy="6622354"/>
-            <wp:effectExtent l="0" t="0" r="0" b="7620"/>
-            <wp:docPr id="5" name="Image 5"/>
+          <wp:inline distT="0" distB="0" distL="0" distR="0" wp14:anchorId="552E4259" wp14:editId="6AB4382E">
+            <wp:extent cx="5760720" cy="4037965"/>
+            <wp:effectExtent l="0" t="0" r="0" b="635"/>
+            <wp:docPr id="3" name="Image 3"/>
             <wp:cNvGraphicFramePr>
               <a:graphicFrameLocks xmlns:a="http://schemas.openxmlformats.org/drawingml/2006/main" noChangeAspect="1"/>
             </wp:cNvGraphicFramePr>
@@ -387,7 +571,7 @@
                   <pic:spPr>
                     <a:xfrm>
                       <a:off x="0" y="0"/>
-                      <a:ext cx="3795089" cy="6622354"/>
+                      <a:ext cx="5760720" cy="4037965"/>
                     </a:xfrm>
                     <a:prstGeom prst="rect">
                       <a:avLst/>
@@ -414,20 +598,28 @@
           <w:rPr>
             <w:noProof/>
           </w:rPr>
-          <w:t>6</w:t>
+          <w:t>4</w:t>
         </w:r>
       </w:fldSimple>
       <w:r>
-        <w:t xml:space="preserve"> : header.css suite</w:t>
+        <w:t xml:space="preserve"> : </w:t>
+      </w:r>
+      <w:proofErr w:type="spellStart"/>
+      <w:r>
+        <w:t>header.php</w:t>
+      </w:r>
+      <w:proofErr w:type="spellEnd"/>
+      <w:r>
+        <w:t xml:space="preserve"> suite</w:t>
       </w:r>
     </w:p>
     <w:p>
       <w:r>
         <w:drawing>
-          <wp:inline distT="0" distB="0" distL="0" distR="0" wp14:anchorId="1315ACB3" wp14:editId="263A9939">
-            <wp:extent cx="5220152" cy="7071973"/>
+          <wp:inline distT="0" distB="0" distL="0" distR="0" wp14:anchorId="1EDC337A" wp14:editId="00AF7EFB">
+            <wp:extent cx="5760720" cy="4514850"/>
             <wp:effectExtent l="0" t="0" r="0" b="0"/>
-            <wp:docPr id="9" name="Image 9"/>
+            <wp:docPr id="4" name="Image 4"/>
             <wp:cNvGraphicFramePr>
               <a:graphicFrameLocks xmlns:a="http://schemas.openxmlformats.org/drawingml/2006/main" noChangeAspect="1"/>
             </wp:cNvGraphicFramePr>
@@ -447,7 +639,7 @@
                   <pic:spPr>
                     <a:xfrm>
                       <a:off x="0" y="0"/>
-                      <a:ext cx="5220152" cy="7071973"/>
+                      <a:ext cx="5760720" cy="4514850"/>
                     </a:xfrm>
                     <a:prstGeom prst="rect">
                       <a:avLst/>
@@ -474,20 +666,24 @@
           <w:rPr>
             <w:noProof/>
           </w:rPr>
-          <w:t>7</w:t>
+          <w:t>5</w:t>
         </w:r>
       </w:fldSimple>
       <w:r>
-        <w:t xml:space="preserve"> : header.css suite</w:t>
-      </w:r>
-    </w:p>
-    <w:p>
-      <w:r>
+        <w:t xml:space="preserve"> : header.css</w:t>
+      </w:r>
+    </w:p>
+    <w:p>
+      <w:r>
+        <w:rPr>
+          <w:noProof/>
+          <w:lang w:eastAsia="fr-FR"/>
+        </w:rPr>
         <w:drawing>
-          <wp:inline distT="0" distB="0" distL="0" distR="0" wp14:anchorId="1007D869" wp14:editId="34FE1729">
-            <wp:extent cx="4099915" cy="6043184"/>
-            <wp:effectExtent l="0" t="0" r="0" b="0"/>
-            <wp:docPr id="10" name="Image 10"/>
+          <wp:inline distT="0" distB="0" distL="0" distR="0" wp14:anchorId="67A70460" wp14:editId="0D5FC2A0">
+            <wp:extent cx="3795089" cy="6622354"/>
+            <wp:effectExtent l="0" t="0" r="0" b="7620"/>
+            <wp:docPr id="5" name="Image 5"/>
             <wp:cNvGraphicFramePr>
               <a:graphicFrameLocks xmlns:a="http://schemas.openxmlformats.org/drawingml/2006/main" noChangeAspect="1"/>
             </wp:cNvGraphicFramePr>
@@ -507,7 +703,7 @@
                   <pic:spPr>
                     <a:xfrm>
                       <a:off x="0" y="0"/>
-                      <a:ext cx="4099915" cy="6043184"/>
+                      <a:ext cx="3795089" cy="6622354"/>
                     </a:xfrm>
                     <a:prstGeom prst="rect">
                       <a:avLst/>
@@ -534,20 +730,24 @@
           <w:rPr>
             <w:noProof/>
           </w:rPr>
-          <w:t>8</w:t>
+          <w:t>6</w:t>
         </w:r>
       </w:fldSimple>
       <w:r>
-        <w:t xml:space="preserve"> : header.css : suite</w:t>
-      </w:r>
-    </w:p>
-    <w:p>
-      <w:r>
+        <w:t xml:space="preserve"> : header.css suite</w:t>
+      </w:r>
+    </w:p>
+    <w:p>
+      <w:r>
+        <w:rPr>
+          <w:noProof/>
+          <w:lang w:eastAsia="fr-FR"/>
+        </w:rPr>
         <w:drawing>
-          <wp:inline distT="0" distB="0" distL="0" distR="0" wp14:anchorId="2C3CDE31" wp14:editId="3A8EECFF">
-            <wp:extent cx="4229467" cy="5944115"/>
+          <wp:inline distT="0" distB="0" distL="0" distR="0" wp14:anchorId="2DBA3AB5" wp14:editId="5C6B0FA3">
+            <wp:extent cx="5220152" cy="7071973"/>
             <wp:effectExtent l="0" t="0" r="0" b="0"/>
-            <wp:docPr id="11" name="Image 11"/>
+            <wp:docPr id="9" name="Image 9"/>
             <wp:cNvGraphicFramePr>
               <a:graphicFrameLocks xmlns:a="http://schemas.openxmlformats.org/drawingml/2006/main" noChangeAspect="1"/>
             </wp:cNvGraphicFramePr>
@@ -567,6 +767,134 @@
                   <pic:spPr>
                     <a:xfrm>
                       <a:off x="0" y="0"/>
+                      <a:ext cx="5220152" cy="7071973"/>
+                    </a:xfrm>
+                    <a:prstGeom prst="rect">
+                      <a:avLst/>
+                    </a:prstGeom>
+                  </pic:spPr>
+                </pic:pic>
+              </a:graphicData>
+            </a:graphic>
+          </wp:inline>
+        </w:drawing>
+      </w:r>
+    </w:p>
+    <w:p>
+      <w:pPr>
+        <w:pStyle w:val="Lgende"/>
+        <w:keepNext/>
+      </w:pPr>
+      <w:r>
+        <w:lastRenderedPageBreak/>
+        <w:t xml:space="preserve">Figure </w:t>
+      </w:r>
+      <w:fldSimple w:instr=" SEQ Figure \* ARABIC ">
+        <w:r>
+          <w:rPr>
+            <w:noProof/>
+          </w:rPr>
+          <w:t>7</w:t>
+        </w:r>
+      </w:fldSimple>
+      <w:r>
+        <w:t xml:space="preserve"> : header.css suite</w:t>
+      </w:r>
+    </w:p>
+    <w:p>
+      <w:r>
+        <w:rPr>
+          <w:noProof/>
+          <w:lang w:eastAsia="fr-FR"/>
+        </w:rPr>
+        <w:drawing>
+          <wp:inline distT="0" distB="0" distL="0" distR="0" wp14:anchorId="1243D0E9" wp14:editId="4EB23550">
+            <wp:extent cx="4099915" cy="6043184"/>
+            <wp:effectExtent l="0" t="0" r="0" b="0"/>
+            <wp:docPr id="10" name="Image 10"/>
+            <wp:cNvGraphicFramePr>
+              <a:graphicFrameLocks xmlns:a="http://schemas.openxmlformats.org/drawingml/2006/main" noChangeAspect="1"/>
+            </wp:cNvGraphicFramePr>
+            <a:graphic xmlns:a="http://schemas.openxmlformats.org/drawingml/2006/main">
+              <a:graphicData uri="http://schemas.openxmlformats.org/drawingml/2006/picture">
+                <pic:pic xmlns:pic="http://schemas.openxmlformats.org/drawingml/2006/picture">
+                  <pic:nvPicPr>
+                    <pic:cNvPr id="1" name=""/>
+                    <pic:cNvPicPr/>
+                  </pic:nvPicPr>
+                  <pic:blipFill>
+                    <a:blip r:embed="rId13"/>
+                    <a:stretch>
+                      <a:fillRect/>
+                    </a:stretch>
+                  </pic:blipFill>
+                  <pic:spPr>
+                    <a:xfrm>
+                      <a:off x="0" y="0"/>
+                      <a:ext cx="4099915" cy="6043184"/>
+                    </a:xfrm>
+                    <a:prstGeom prst="rect">
+                      <a:avLst/>
+                    </a:prstGeom>
+                  </pic:spPr>
+                </pic:pic>
+              </a:graphicData>
+            </a:graphic>
+          </wp:inline>
+        </w:drawing>
+      </w:r>
+    </w:p>
+    <w:p>
+      <w:pPr>
+        <w:pStyle w:val="Lgende"/>
+        <w:keepNext/>
+      </w:pPr>
+      <w:r>
+        <w:lastRenderedPageBreak/>
+        <w:t xml:space="preserve">Figure </w:t>
+      </w:r>
+      <w:fldSimple w:instr=" SEQ Figure \* ARABIC ">
+        <w:r>
+          <w:rPr>
+            <w:noProof/>
+          </w:rPr>
+          <w:t>8</w:t>
+        </w:r>
+      </w:fldSimple>
+      <w:r>
+        <w:t xml:space="preserve"> : header.css : suite</w:t>
+      </w:r>
+    </w:p>
+    <w:p>
+      <w:r>
+        <w:rPr>
+          <w:noProof/>
+          <w:lang w:eastAsia="fr-FR"/>
+        </w:rPr>
+        <w:drawing>
+          <wp:inline distT="0" distB="0" distL="0" distR="0" wp14:anchorId="25B42085" wp14:editId="0A505BB9">
+            <wp:extent cx="4229467" cy="5944115"/>
+            <wp:effectExtent l="0" t="0" r="0" b="0"/>
+            <wp:docPr id="11" name="Image 11"/>
+            <wp:cNvGraphicFramePr>
+              <a:graphicFrameLocks xmlns:a="http://schemas.openxmlformats.org/drawingml/2006/main" noChangeAspect="1"/>
+            </wp:cNvGraphicFramePr>
+            <a:graphic xmlns:a="http://schemas.openxmlformats.org/drawingml/2006/main">
+              <a:graphicData uri="http://schemas.openxmlformats.org/drawingml/2006/picture">
+                <pic:pic xmlns:pic="http://schemas.openxmlformats.org/drawingml/2006/picture">
+                  <pic:nvPicPr>
+                    <pic:cNvPr id="1" name=""/>
+                    <pic:cNvPicPr/>
+                  </pic:nvPicPr>
+                  <pic:blipFill>
+                    <a:blip r:embed="rId14"/>
+                    <a:stretch>
+                      <a:fillRect/>
+                    </a:stretch>
+                  </pic:blipFill>
+                  <pic:spPr>
+                    <a:xfrm>
+                      <a:off x="0" y="0"/>
                       <a:ext cx="4229467" cy="5944115"/>
                     </a:xfrm>
                     <a:prstGeom prst="rect">
@@ -579,18 +907,796 @@
           </wp:inline>
         </w:drawing>
       </w:r>
-      <w:bookmarkStart w:id="0" w:name="_GoBack"/>
-      <w:bookmarkEnd w:id="0"/>
     </w:p>
     <w:p>
       <w:pPr>
         <w:pStyle w:val="Titre1"/>
       </w:pPr>
-      <w:r>
-        <w:t>2 – Footer</w:t>
-      </w:r>
-    </w:p>
+      <w:bookmarkStart w:id="2" w:name="_Toc121563129"/>
+      <w:r>
+        <w:t xml:space="preserve">2 – </w:t>
+      </w:r>
+      <w:proofErr w:type="spellStart"/>
+      <w:r>
+        <w:t>Footer</w:t>
+      </w:r>
+      <w:bookmarkEnd w:id="2"/>
+      <w:proofErr w:type="spellEnd"/>
+    </w:p>
+    <w:p>
+      <w:pPr>
+        <w:pStyle w:val="Sous-titre"/>
+      </w:pPr>
+      <w:r>
+        <w:t>Affichage :</w:t>
+      </w:r>
+    </w:p>
+    <w:p>
+      <w:pPr>
+        <w:pStyle w:val="Lgende"/>
+        <w:keepNext/>
+      </w:pPr>
+      <w:r>
+        <w:t xml:space="preserve">Figure </w:t>
+      </w:r>
+      <w:fldSimple w:instr=" SEQ Figure \* ARABIC ">
+        <w:r>
+          <w:rPr>
+            <w:noProof/>
+          </w:rPr>
+          <w:t>9</w:t>
+        </w:r>
+      </w:fldSimple>
+      <w:r>
+        <w:t xml:space="preserve"> : image du </w:t>
+      </w:r>
+      <w:proofErr w:type="spellStart"/>
+      <w:r>
+        <w:t>footer.php</w:t>
+      </w:r>
+      <w:proofErr w:type="spellEnd"/>
+    </w:p>
+    <w:p/>
+    <w:p>
+      <w:r>
+        <w:lastRenderedPageBreak/>
+        <w:drawing>
+          <wp:inline distT="0" distB="0" distL="0" distR="0" wp14:anchorId="47DB6DAC" wp14:editId="480B326E">
+            <wp:extent cx="5760720" cy="1332230"/>
+            <wp:effectExtent l="0" t="0" r="0" b="1270"/>
+            <wp:docPr id="12" name="Image 12"/>
+            <wp:cNvGraphicFramePr>
+              <a:graphicFrameLocks xmlns:a="http://schemas.openxmlformats.org/drawingml/2006/main" noChangeAspect="1"/>
+            </wp:cNvGraphicFramePr>
+            <a:graphic xmlns:a="http://schemas.openxmlformats.org/drawingml/2006/main">
+              <a:graphicData uri="http://schemas.openxmlformats.org/drawingml/2006/picture">
+                <pic:pic xmlns:pic="http://schemas.openxmlformats.org/drawingml/2006/picture">
+                  <pic:nvPicPr>
+                    <pic:cNvPr id="1" name=""/>
+                    <pic:cNvPicPr/>
+                  </pic:nvPicPr>
+                  <pic:blipFill>
+                    <a:blip r:embed="rId15"/>
+                    <a:stretch>
+                      <a:fillRect/>
+                    </a:stretch>
+                  </pic:blipFill>
+                  <pic:spPr>
+                    <a:xfrm>
+                      <a:off x="0" y="0"/>
+                      <a:ext cx="5760720" cy="1332230"/>
+                    </a:xfrm>
+                    <a:prstGeom prst="rect">
+                      <a:avLst/>
+                    </a:prstGeom>
+                  </pic:spPr>
+                </pic:pic>
+              </a:graphicData>
+            </a:graphic>
+          </wp:inline>
+        </w:drawing>
+      </w:r>
+    </w:p>
+    <w:p>
+      <w:pPr>
+        <w:pStyle w:val="Sous-titre"/>
+      </w:pPr>
+      <w:r>
+        <w:t>Source code :</w:t>
+      </w:r>
+    </w:p>
+    <w:p>
+      <w:pPr>
+        <w:pStyle w:val="Lgende"/>
+        <w:keepNext/>
+      </w:pPr>
+      <w:r>
+        <w:t xml:space="preserve">Figure </w:t>
+      </w:r>
+      <w:fldSimple w:instr=" SEQ Figure \* ARABIC ">
+        <w:r>
+          <w:rPr>
+            <w:noProof/>
+          </w:rPr>
+          <w:t>10</w:t>
+        </w:r>
+      </w:fldSimple>
+      <w:r>
+        <w:t xml:space="preserve"> : source code du </w:t>
+      </w:r>
+      <w:proofErr w:type="spellStart"/>
+      <w:r>
+        <w:t>footer.php</w:t>
+      </w:r>
+      <w:proofErr w:type="spellEnd"/>
+    </w:p>
+    <w:p>
+      <w:r>
+        <w:drawing>
+          <wp:inline distT="0" distB="0" distL="0" distR="0" wp14:anchorId="709A82B8" wp14:editId="7295C819">
+            <wp:extent cx="5760720" cy="5291455"/>
+            <wp:effectExtent l="0" t="0" r="0" b="4445"/>
+            <wp:docPr id="13" name="Image 13"/>
+            <wp:cNvGraphicFramePr>
+              <a:graphicFrameLocks xmlns:a="http://schemas.openxmlformats.org/drawingml/2006/main" noChangeAspect="1"/>
+            </wp:cNvGraphicFramePr>
+            <a:graphic xmlns:a="http://schemas.openxmlformats.org/drawingml/2006/main">
+              <a:graphicData uri="http://schemas.openxmlformats.org/drawingml/2006/picture">
+                <pic:pic xmlns:pic="http://schemas.openxmlformats.org/drawingml/2006/picture">
+                  <pic:nvPicPr>
+                    <pic:cNvPr id="1" name=""/>
+                    <pic:cNvPicPr/>
+                  </pic:nvPicPr>
+                  <pic:blipFill>
+                    <a:blip r:embed="rId16"/>
+                    <a:stretch>
+                      <a:fillRect/>
+                    </a:stretch>
+                  </pic:blipFill>
+                  <pic:spPr>
+                    <a:xfrm>
+                      <a:off x="0" y="0"/>
+                      <a:ext cx="5760720" cy="5291455"/>
+                    </a:xfrm>
+                    <a:prstGeom prst="rect">
+                      <a:avLst/>
+                    </a:prstGeom>
+                  </pic:spPr>
+                </pic:pic>
+              </a:graphicData>
+            </a:graphic>
+          </wp:inline>
+        </w:drawing>
+      </w:r>
+    </w:p>
+    <w:p>
+      <w:pPr>
+        <w:pStyle w:val="Lgende"/>
+        <w:keepNext/>
+      </w:pPr>
+      <w:r>
+        <w:lastRenderedPageBreak/>
+        <w:t xml:space="preserve">Figure </w:t>
+      </w:r>
+      <w:fldSimple w:instr=" SEQ Figure \* ARABIC ">
+        <w:r>
+          <w:rPr>
+            <w:noProof/>
+          </w:rPr>
+          <w:t>11</w:t>
+        </w:r>
+      </w:fldSimple>
+      <w:r>
+        <w:t xml:space="preserve"> : source code du footer.css</w:t>
+      </w:r>
+    </w:p>
+    <w:p>
+      <w:r>
+        <w:drawing>
+          <wp:inline distT="0" distB="0" distL="0" distR="0" wp14:anchorId="772A5FA3" wp14:editId="2FA3FA75">
+            <wp:extent cx="5098222" cy="7163421"/>
+            <wp:effectExtent l="0" t="0" r="7620" b="0"/>
+            <wp:docPr id="14" name="Image 14"/>
+            <wp:cNvGraphicFramePr>
+              <a:graphicFrameLocks xmlns:a="http://schemas.openxmlformats.org/drawingml/2006/main" noChangeAspect="1"/>
+            </wp:cNvGraphicFramePr>
+            <a:graphic xmlns:a="http://schemas.openxmlformats.org/drawingml/2006/main">
+              <a:graphicData uri="http://schemas.openxmlformats.org/drawingml/2006/picture">
+                <pic:pic xmlns:pic="http://schemas.openxmlformats.org/drawingml/2006/picture">
+                  <pic:nvPicPr>
+                    <pic:cNvPr id="1" name=""/>
+                    <pic:cNvPicPr/>
+                  </pic:nvPicPr>
+                  <pic:blipFill>
+                    <a:blip r:embed="rId17"/>
+                    <a:stretch>
+                      <a:fillRect/>
+                    </a:stretch>
+                  </pic:blipFill>
+                  <pic:spPr>
+                    <a:xfrm>
+                      <a:off x="0" y="0"/>
+                      <a:ext cx="5098222" cy="7163421"/>
+                    </a:xfrm>
+                    <a:prstGeom prst="rect">
+                      <a:avLst/>
+                    </a:prstGeom>
+                  </pic:spPr>
+                </pic:pic>
+              </a:graphicData>
+            </a:graphic>
+          </wp:inline>
+        </w:drawing>
+      </w:r>
+    </w:p>
+    <w:p>
+      <w:pPr>
+        <w:pStyle w:val="Titre1"/>
+      </w:pPr>
+      <w:bookmarkStart w:id="3" w:name="_Toc121563130"/>
+      <w:r>
+        <w:t>3 – Page de connexion</w:t>
+      </w:r>
+      <w:bookmarkEnd w:id="3"/>
+    </w:p>
+    <w:p>
+      <w:pPr>
+        <w:pStyle w:val="Sous-titre"/>
+      </w:pPr>
+      <w:r>
+        <w:t xml:space="preserve">Affichage : </w:t>
+      </w:r>
+    </w:p>
+    <w:p>
+      <w:pPr>
+        <w:pStyle w:val="Sansinterligne"/>
+        <w:rPr>
+          <w:rStyle w:val="Emphaseple"/>
+        </w:rPr>
+      </w:pPr>
+      <w:r>
+        <w:rPr>
+          <w:rStyle w:val="Emphaseple"/>
+        </w:rPr>
+        <w:t xml:space="preserve">Le header et le </w:t>
+      </w:r>
+      <w:proofErr w:type="spellStart"/>
+      <w:r>
+        <w:rPr>
+          <w:rStyle w:val="Emphaseple"/>
+        </w:rPr>
+        <w:t>footer</w:t>
+      </w:r>
+      <w:proofErr w:type="spellEnd"/>
+      <w:r>
+        <w:rPr>
+          <w:rStyle w:val="Emphaseple"/>
+        </w:rPr>
+        <w:t xml:space="preserve"> sont inclues dans ce fichier par la fonction </w:t>
+      </w:r>
+      <w:proofErr w:type="spellStart"/>
+      <w:proofErr w:type="gramStart"/>
+      <w:r>
+        <w:rPr>
+          <w:rStyle w:val="Emphaseple"/>
+        </w:rPr>
+        <w:t>include</w:t>
+      </w:r>
+      <w:proofErr w:type="spellEnd"/>
+      <w:r>
+        <w:rPr>
+          <w:rStyle w:val="Emphaseple"/>
+        </w:rPr>
+        <w:t>(</w:t>
+      </w:r>
+      <w:proofErr w:type="gramEnd"/>
+      <w:r>
+        <w:rPr>
+          <w:rStyle w:val="Emphaseple"/>
+        </w:rPr>
+        <w:t>) ;</w:t>
+      </w:r>
+    </w:p>
+    <w:p>
+      <w:pPr>
+        <w:pStyle w:val="Lgende"/>
+        <w:keepNext/>
+      </w:pPr>
+      <w:r>
+        <w:lastRenderedPageBreak/>
+        <w:t xml:space="preserve">Figure </w:t>
+      </w:r>
+      <w:fldSimple w:instr=" SEQ Figure \* ARABIC ">
+        <w:r>
+          <w:rPr>
+            <w:noProof/>
+          </w:rPr>
+          <w:t>12</w:t>
+        </w:r>
+      </w:fldSimple>
+      <w:r>
+        <w:t xml:space="preserve"> : image du </w:t>
+      </w:r>
+      <w:proofErr w:type="spellStart"/>
+      <w:r>
+        <w:t>connexion.php</w:t>
+      </w:r>
+      <w:proofErr w:type="spellEnd"/>
+    </w:p>
+    <w:p>
+      <w:r>
+        <w:drawing>
+          <wp:inline distT="0" distB="0" distL="0" distR="0" wp14:anchorId="40CC394A" wp14:editId="75BE9D1A">
+            <wp:extent cx="5760720" cy="3291840"/>
+            <wp:effectExtent l="0" t="0" r="0" b="3810"/>
+            <wp:docPr id="15" name="Image 15"/>
+            <wp:cNvGraphicFramePr>
+              <a:graphicFrameLocks xmlns:a="http://schemas.openxmlformats.org/drawingml/2006/main" noChangeAspect="1"/>
+            </wp:cNvGraphicFramePr>
+            <a:graphic xmlns:a="http://schemas.openxmlformats.org/drawingml/2006/main">
+              <a:graphicData uri="http://schemas.openxmlformats.org/drawingml/2006/picture">
+                <pic:pic xmlns:pic="http://schemas.openxmlformats.org/drawingml/2006/picture">
+                  <pic:nvPicPr>
+                    <pic:cNvPr id="1" name=""/>
+                    <pic:cNvPicPr/>
+                  </pic:nvPicPr>
+                  <pic:blipFill>
+                    <a:blip r:embed="rId18"/>
+                    <a:stretch>
+                      <a:fillRect/>
+                    </a:stretch>
+                  </pic:blipFill>
+                  <pic:spPr>
+                    <a:xfrm>
+                      <a:off x="0" y="0"/>
+                      <a:ext cx="5760720" cy="3291840"/>
+                    </a:xfrm>
+                    <a:prstGeom prst="rect">
+                      <a:avLst/>
+                    </a:prstGeom>
+                  </pic:spPr>
+                </pic:pic>
+              </a:graphicData>
+            </a:graphic>
+          </wp:inline>
+        </w:drawing>
+      </w:r>
+    </w:p>
+    <w:p>
+      <w:pPr>
+        <w:pStyle w:val="Sous-titre"/>
+      </w:pPr>
+      <w:r>
+        <w:t xml:space="preserve">Source code : </w:t>
+      </w:r>
+    </w:p>
+    <w:p>
+      <w:pPr>
+        <w:pStyle w:val="Lgende"/>
+        <w:keepNext/>
+      </w:pPr>
+      <w:r>
+        <w:t xml:space="preserve">Figure </w:t>
+      </w:r>
+      <w:fldSimple w:instr=" SEQ Figure \* ARABIC ">
+        <w:r>
+          <w:rPr>
+            <w:noProof/>
+          </w:rPr>
+          <w:t>13</w:t>
+        </w:r>
+      </w:fldSimple>
+      <w:r>
+        <w:t xml:space="preserve"> : source code </w:t>
+      </w:r>
+      <w:proofErr w:type="spellStart"/>
+      <w:r>
+        <w:t>connexion.php</w:t>
+      </w:r>
+      <w:proofErr w:type="spellEnd"/>
+    </w:p>
+    <w:p>
+      <w:r>
+        <w:drawing>
+          <wp:inline distT="0" distB="0" distL="0" distR="0" wp14:anchorId="2C9DEAC1" wp14:editId="4143AEC7">
+            <wp:extent cx="5760720" cy="4288155"/>
+            <wp:effectExtent l="0" t="0" r="0" b="0"/>
+            <wp:docPr id="16" name="Image 16"/>
+            <wp:cNvGraphicFramePr>
+              <a:graphicFrameLocks xmlns:a="http://schemas.openxmlformats.org/drawingml/2006/main" noChangeAspect="1"/>
+            </wp:cNvGraphicFramePr>
+            <a:graphic xmlns:a="http://schemas.openxmlformats.org/drawingml/2006/main">
+              <a:graphicData uri="http://schemas.openxmlformats.org/drawingml/2006/picture">
+                <pic:pic xmlns:pic="http://schemas.openxmlformats.org/drawingml/2006/picture">
+                  <pic:nvPicPr>
+                    <pic:cNvPr id="1" name=""/>
+                    <pic:cNvPicPr/>
+                  </pic:nvPicPr>
+                  <pic:blipFill>
+                    <a:blip r:embed="rId19"/>
+                    <a:stretch>
+                      <a:fillRect/>
+                    </a:stretch>
+                  </pic:blipFill>
+                  <pic:spPr>
+                    <a:xfrm>
+                      <a:off x="0" y="0"/>
+                      <a:ext cx="5760720" cy="4288155"/>
+                    </a:xfrm>
+                    <a:prstGeom prst="rect">
+                      <a:avLst/>
+                    </a:prstGeom>
+                  </pic:spPr>
+                </pic:pic>
+              </a:graphicData>
+            </a:graphic>
+          </wp:inline>
+        </w:drawing>
+      </w:r>
+    </w:p>
+    <w:p>
+      <w:pPr>
+        <w:pStyle w:val="Lgende"/>
+        <w:keepNext/>
+      </w:pPr>
+      <w:r>
+        <w:lastRenderedPageBreak/>
+        <w:t xml:space="preserve">Figure </w:t>
+      </w:r>
+      <w:fldSimple w:instr=" SEQ Figure \* ARABIC ">
+        <w:r>
+          <w:rPr>
+            <w:noProof/>
+          </w:rPr>
+          <w:t>14</w:t>
+        </w:r>
+      </w:fldSimple>
+      <w:r>
+        <w:t xml:space="preserve"> : image du connexion.css</w:t>
+      </w:r>
+    </w:p>
+    <w:p>
+      <w:r>
+        <w:drawing>
+          <wp:inline distT="0" distB="0" distL="0" distR="0" wp14:anchorId="5C94D8C4" wp14:editId="554CB430">
+            <wp:extent cx="5760720" cy="5302885"/>
+            <wp:effectExtent l="0" t="0" r="0" b="0"/>
+            <wp:docPr id="17" name="Image 17"/>
+            <wp:cNvGraphicFramePr>
+              <a:graphicFrameLocks xmlns:a="http://schemas.openxmlformats.org/drawingml/2006/main" noChangeAspect="1"/>
+            </wp:cNvGraphicFramePr>
+            <a:graphic xmlns:a="http://schemas.openxmlformats.org/drawingml/2006/main">
+              <a:graphicData uri="http://schemas.openxmlformats.org/drawingml/2006/picture">
+                <pic:pic xmlns:pic="http://schemas.openxmlformats.org/drawingml/2006/picture">
+                  <pic:nvPicPr>
+                    <pic:cNvPr id="1" name=""/>
+                    <pic:cNvPicPr/>
+                  </pic:nvPicPr>
+                  <pic:blipFill>
+                    <a:blip r:embed="rId20"/>
+                    <a:stretch>
+                      <a:fillRect/>
+                    </a:stretch>
+                  </pic:blipFill>
+                  <pic:spPr>
+                    <a:xfrm>
+                      <a:off x="0" y="0"/>
+                      <a:ext cx="5760720" cy="5302885"/>
+                    </a:xfrm>
+                    <a:prstGeom prst="rect">
+                      <a:avLst/>
+                    </a:prstGeom>
+                  </pic:spPr>
+                </pic:pic>
+              </a:graphicData>
+            </a:graphic>
+          </wp:inline>
+        </w:drawing>
+      </w:r>
+    </w:p>
+    <w:p>
+      <w:pPr>
+        <w:pStyle w:val="Lgende"/>
+        <w:keepNext/>
+      </w:pPr>
+      <w:r>
+        <w:lastRenderedPageBreak/>
+        <w:t xml:space="preserve">Figure </w:t>
+      </w:r>
+      <w:fldSimple w:instr=" SEQ Figure \* ARABIC ">
+        <w:r>
+          <w:rPr>
+            <w:noProof/>
+          </w:rPr>
+          <w:t>15</w:t>
+        </w:r>
+      </w:fldSimple>
+      <w:r>
+        <w:t xml:space="preserve"> : suite connexion.css</w:t>
+      </w:r>
+    </w:p>
+    <w:p>
+      <w:r>
+        <w:drawing>
+          <wp:inline distT="0" distB="0" distL="0" distR="0" wp14:anchorId="7AA97F3C" wp14:editId="53830CEB">
+            <wp:extent cx="5517358" cy="5753599"/>
+            <wp:effectExtent l="0" t="0" r="7620" b="0"/>
+            <wp:docPr id="18" name="Image 18"/>
+            <wp:cNvGraphicFramePr>
+              <a:graphicFrameLocks xmlns:a="http://schemas.openxmlformats.org/drawingml/2006/main" noChangeAspect="1"/>
+            </wp:cNvGraphicFramePr>
+            <a:graphic xmlns:a="http://schemas.openxmlformats.org/drawingml/2006/main">
+              <a:graphicData uri="http://schemas.openxmlformats.org/drawingml/2006/picture">
+                <pic:pic xmlns:pic="http://schemas.openxmlformats.org/drawingml/2006/picture">
+                  <pic:nvPicPr>
+                    <pic:cNvPr id="1" name=""/>
+                    <pic:cNvPicPr/>
+                  </pic:nvPicPr>
+                  <pic:blipFill>
+                    <a:blip r:embed="rId21"/>
+                    <a:stretch>
+                      <a:fillRect/>
+                    </a:stretch>
+                  </pic:blipFill>
+                  <pic:spPr>
+                    <a:xfrm>
+                      <a:off x="0" y="0"/>
+                      <a:ext cx="5517358" cy="5753599"/>
+                    </a:xfrm>
+                    <a:prstGeom prst="rect">
+                      <a:avLst/>
+                    </a:prstGeom>
+                  </pic:spPr>
+                </pic:pic>
+              </a:graphicData>
+            </a:graphic>
+          </wp:inline>
+        </w:drawing>
+      </w:r>
+    </w:p>
+    <w:p>
+      <w:pPr>
+        <w:pStyle w:val="Lgende"/>
+        <w:keepNext/>
+      </w:pPr>
+      <w:r>
+        <w:lastRenderedPageBreak/>
+        <w:t xml:space="preserve">Figure </w:t>
+      </w:r>
+      <w:fldSimple w:instr=" SEQ Figure \* ARABIC ">
+        <w:r>
+          <w:rPr>
+            <w:noProof/>
+          </w:rPr>
+          <w:t>16</w:t>
+        </w:r>
+      </w:fldSimple>
+      <w:r>
+        <w:t xml:space="preserve"> : suite connexion.css</w:t>
+      </w:r>
+    </w:p>
+    <w:p>
+      <w:r>
+        <w:drawing>
+          <wp:inline distT="0" distB="0" distL="0" distR="0" wp14:anchorId="65937167" wp14:editId="64727B0B">
+            <wp:extent cx="4099915" cy="2552921"/>
+            <wp:effectExtent l="0" t="0" r="0" b="0"/>
+            <wp:docPr id="19" name="Image 19"/>
+            <wp:cNvGraphicFramePr>
+              <a:graphicFrameLocks xmlns:a="http://schemas.openxmlformats.org/drawingml/2006/main" noChangeAspect="1"/>
+            </wp:cNvGraphicFramePr>
+            <a:graphic xmlns:a="http://schemas.openxmlformats.org/drawingml/2006/main">
+              <a:graphicData uri="http://schemas.openxmlformats.org/drawingml/2006/picture">
+                <pic:pic xmlns:pic="http://schemas.openxmlformats.org/drawingml/2006/picture">
+                  <pic:nvPicPr>
+                    <pic:cNvPr id="1" name=""/>
+                    <pic:cNvPicPr/>
+                  </pic:nvPicPr>
+                  <pic:blipFill>
+                    <a:blip r:embed="rId22"/>
+                    <a:stretch>
+                      <a:fillRect/>
+                    </a:stretch>
+                  </pic:blipFill>
+                  <pic:spPr>
+                    <a:xfrm>
+                      <a:off x="0" y="0"/>
+                      <a:ext cx="4099915" cy="2552921"/>
+                    </a:xfrm>
+                    <a:prstGeom prst="rect">
+                      <a:avLst/>
+                    </a:prstGeom>
+                  </pic:spPr>
+                </pic:pic>
+              </a:graphicData>
+            </a:graphic>
+          </wp:inline>
+        </w:drawing>
+      </w:r>
+    </w:p>
+    <w:p>
+      <w:pPr>
+        <w:pStyle w:val="Titre1"/>
+      </w:pPr>
+      <w:bookmarkStart w:id="4" w:name="_Toc121563131"/>
+      <w:r>
+        <w:t>4 – Page d’inscription</w:t>
+      </w:r>
+      <w:bookmarkEnd w:id="4"/>
+    </w:p>
+    <w:p>
+      <w:pPr>
+        <w:pStyle w:val="Sous-titre"/>
+        <w:rPr>
+          <w:rStyle w:val="Emphaseple"/>
+        </w:rPr>
+      </w:pPr>
+      <w:r>
+        <w:rPr>
+          <w:rStyle w:val="Emphaseple"/>
+        </w:rPr>
+        <w:t xml:space="preserve">Le header et le </w:t>
+      </w:r>
+      <w:proofErr w:type="spellStart"/>
+      <w:r>
+        <w:rPr>
+          <w:rStyle w:val="Emphaseple"/>
+        </w:rPr>
+        <w:t>footer</w:t>
+      </w:r>
+      <w:proofErr w:type="spellEnd"/>
+      <w:r>
+        <w:rPr>
+          <w:rStyle w:val="Emphaseple"/>
+        </w:rPr>
+        <w:t xml:space="preserve"> sont inclues dans ce fichier grâce à la fonction </w:t>
+      </w:r>
+      <w:proofErr w:type="spellStart"/>
+      <w:proofErr w:type="gramStart"/>
+      <w:r>
+        <w:rPr>
+          <w:rStyle w:val="Emphaseple"/>
+        </w:rPr>
+        <w:t>include</w:t>
+      </w:r>
+      <w:proofErr w:type="spellEnd"/>
+      <w:r>
+        <w:rPr>
+          <w:rStyle w:val="Emphaseple"/>
+        </w:rPr>
+        <w:t>(</w:t>
+      </w:r>
+      <w:proofErr w:type="gramEnd"/>
+      <w:r>
+        <w:rPr>
+          <w:rStyle w:val="Emphaseple"/>
+        </w:rPr>
+        <w:t>);</w:t>
+      </w:r>
+    </w:p>
+    <w:p>
+      <w:pPr>
+        <w:pStyle w:val="Sous-titre"/>
+      </w:pPr>
+      <w:r>
+        <w:t xml:space="preserve">Affichage : </w:t>
+      </w:r>
+    </w:p>
+    <w:p>
+      <w:r>
+        <w:drawing>
+          <wp:inline distT="0" distB="0" distL="0" distR="0" wp14:anchorId="688D1F4E" wp14:editId="2FC4B447">
+            <wp:extent cx="5395428" cy="3840813"/>
+            <wp:effectExtent l="0" t="0" r="0" b="7620"/>
+            <wp:docPr id="20" name="Image 20"/>
+            <wp:cNvGraphicFramePr>
+              <a:graphicFrameLocks xmlns:a="http://schemas.openxmlformats.org/drawingml/2006/main" noChangeAspect="1"/>
+            </wp:cNvGraphicFramePr>
+            <a:graphic xmlns:a="http://schemas.openxmlformats.org/drawingml/2006/main">
+              <a:graphicData uri="http://schemas.openxmlformats.org/drawingml/2006/picture">
+                <pic:pic xmlns:pic="http://schemas.openxmlformats.org/drawingml/2006/picture">
+                  <pic:nvPicPr>
+                    <pic:cNvPr id="1" name=""/>
+                    <pic:cNvPicPr/>
+                  </pic:nvPicPr>
+                  <pic:blipFill>
+                    <a:blip r:embed="rId23"/>
+                    <a:stretch>
+                      <a:fillRect/>
+                    </a:stretch>
+                  </pic:blipFill>
+                  <pic:spPr>
+                    <a:xfrm>
+                      <a:off x="0" y="0"/>
+                      <a:ext cx="5395428" cy="3840813"/>
+                    </a:xfrm>
+                    <a:prstGeom prst="rect">
+                      <a:avLst/>
+                    </a:prstGeom>
+                  </pic:spPr>
+                </pic:pic>
+              </a:graphicData>
+            </a:graphic>
+          </wp:inline>
+        </w:drawing>
+      </w:r>
+    </w:p>
+    <w:p>
+      <w:pPr>
+        <w:pStyle w:val="Sous-titre"/>
+      </w:pPr>
+      <w:r>
+        <w:t xml:space="preserve">Source code : </w:t>
+      </w:r>
+    </w:p>
+    <w:p>
+      <w:pPr>
+        <w:pStyle w:val="Lgende"/>
+        <w:keepNext/>
+      </w:pPr>
+      <w:r>
+        <w:lastRenderedPageBreak/>
+        <w:t xml:space="preserve">Figure </w:t>
+      </w:r>
+      <w:fldSimple w:instr=" SEQ Figure \* ARABIC ">
+        <w:r>
+          <w:rPr>
+            <w:noProof/>
+          </w:rPr>
+          <w:t>17</w:t>
+        </w:r>
+      </w:fldSimple>
+      <w:r>
+        <w:t xml:space="preserve"> : image </w:t>
+      </w:r>
+      <w:proofErr w:type="spellStart"/>
+      <w:r>
+        <w:t>inscription.php</w:t>
+      </w:r>
+      <w:proofErr w:type="spellEnd"/>
+    </w:p>
+    <w:p>
+      <w:r>
+        <w:drawing>
+          <wp:inline distT="0" distB="0" distL="0" distR="0" wp14:anchorId="7F863939" wp14:editId="160AA57B">
+            <wp:extent cx="5760720" cy="4722495"/>
+            <wp:effectExtent l="0" t="0" r="0" b="1905"/>
+            <wp:docPr id="21" name="Image 21"/>
+            <wp:cNvGraphicFramePr>
+              <a:graphicFrameLocks xmlns:a="http://schemas.openxmlformats.org/drawingml/2006/main" noChangeAspect="1"/>
+            </wp:cNvGraphicFramePr>
+            <a:graphic xmlns:a="http://schemas.openxmlformats.org/drawingml/2006/main">
+              <a:graphicData uri="http://schemas.openxmlformats.org/drawingml/2006/picture">
+                <pic:pic xmlns:pic="http://schemas.openxmlformats.org/drawingml/2006/picture">
+                  <pic:nvPicPr>
+                    <pic:cNvPr id="1" name=""/>
+                    <pic:cNvPicPr/>
+                  </pic:nvPicPr>
+                  <pic:blipFill>
+                    <a:blip r:embed="rId24"/>
+                    <a:stretch>
+                      <a:fillRect/>
+                    </a:stretch>
+                  </pic:blipFill>
+                  <pic:spPr>
+                    <a:xfrm>
+                      <a:off x="0" y="0"/>
+                      <a:ext cx="5760720" cy="4722495"/>
+                    </a:xfrm>
+                    <a:prstGeom prst="rect">
+                      <a:avLst/>
+                    </a:prstGeom>
+                  </pic:spPr>
+                </pic:pic>
+              </a:graphicData>
+            </a:graphic>
+          </wp:inline>
+        </w:drawing>
+      </w:r>
+    </w:p>
+    <w:p/>
     <w:sectPr>
+      <w:footerReference w:type="default" r:id="rId25"/>
       <w:pgSz w:w="11906" w:h="16838"/>
       <w:pgMar w:top="1417" w:right="1417" w:bottom="1417" w:left="1417" w:header="708" w:footer="708" w:gutter="0"/>
       <w:cols w:space="708"/>
@@ -598,6 +1704,113 @@
     </w:sectPr>
   </w:body>
 </w:document>
+</file>
+
+<file path=word/endnotes.xml><?xml version="1.0" encoding="utf-8"?>
+<w:endnotes xmlns:wpc="http://schemas.microsoft.com/office/word/2010/wordprocessingCanvas" xmlns:cx="http://schemas.microsoft.com/office/drawing/2014/chartex" xmlns:mc="http://schemas.openxmlformats.org/markup-compatibility/2006" xmlns:o="urn:schemas-microsoft-com:office:office" xmlns:r="http://schemas.openxmlformats.org/officeDocument/2006/relationships" xmlns:m="http://schemas.openxmlformats.org/officeDocument/2006/math" xmlns:v="urn:schemas-microsoft-com:vml" xmlns:wp14="http://schemas.microsoft.com/office/word/2010/wordprocessingDrawing" xmlns:wp="http://schemas.openxmlformats.org/drawingml/2006/wordprocessingDrawing" xmlns:w10="urn:schemas-microsoft-com:office:word" xmlns:w="http://schemas.openxmlformats.org/wordprocessingml/2006/main" xmlns:w14="http://schemas.microsoft.com/office/word/2010/wordml" xmlns:w15="http://schemas.microsoft.com/office/word/2012/wordml" xmlns:w16se="http://schemas.microsoft.com/office/word/2015/wordml/symex" xmlns:wpg="http://schemas.microsoft.com/office/word/2010/wordprocessingGroup" xmlns:wpi="http://schemas.microsoft.com/office/word/2010/wordprocessingInk" xmlns:wne="http://schemas.microsoft.com/office/word/2006/wordml" xmlns:wps="http://schemas.microsoft.com/office/word/2010/wordprocessingShape" mc:Ignorable="w14 w15 w16se wp14">
+  <w:endnote w:type="separator" w:id="-1">
+    <w:p>
+      <w:pPr>
+        <w:spacing w:after="0" w:line="240" w:lineRule="auto"/>
+      </w:pPr>
+      <w:r>
+        <w:separator/>
+      </w:r>
+    </w:p>
+  </w:endnote>
+  <w:endnote w:type="continuationSeparator" w:id="0">
+    <w:p>
+      <w:pPr>
+        <w:spacing w:after="0" w:line="240" w:lineRule="auto"/>
+      </w:pPr>
+      <w:r>
+        <w:continuationSeparator/>
+      </w:r>
+    </w:p>
+  </w:endnote>
+</w:endnotes>
+</file>
+
+<file path=word/footer1.xml><?xml version="1.0" encoding="utf-8"?>
+<w:ftr xmlns:wpc="http://schemas.microsoft.com/office/word/2010/wordprocessingCanvas" xmlns:cx="http://schemas.microsoft.com/office/drawing/2014/chartex" xmlns:mc="http://schemas.openxmlformats.org/markup-compatibility/2006" xmlns:o="urn:schemas-microsoft-com:office:office" xmlns:r="http://schemas.openxmlformats.org/officeDocument/2006/relationships" xmlns:m="http://schemas.openxmlformats.org/officeDocument/2006/math" xmlns:v="urn:schemas-microsoft-com:vml" xmlns:wp14="http://schemas.microsoft.com/office/word/2010/wordprocessingDrawing" xmlns:wp="http://schemas.openxmlformats.org/drawingml/2006/wordprocessingDrawing" xmlns:w10="urn:schemas-microsoft-com:office:word" xmlns:w="http://schemas.openxmlformats.org/wordprocessingml/2006/main" xmlns:w14="http://schemas.microsoft.com/office/word/2010/wordml" xmlns:w15="http://schemas.microsoft.com/office/word/2012/wordml" xmlns:w16se="http://schemas.microsoft.com/office/word/2015/wordml/symex" xmlns:wpg="http://schemas.microsoft.com/office/word/2010/wordprocessingGroup" xmlns:wpi="http://schemas.microsoft.com/office/word/2010/wordprocessingInk" xmlns:wne="http://schemas.microsoft.com/office/word/2006/wordml" xmlns:wps="http://schemas.microsoft.com/office/word/2010/wordprocessingShape" mc:Ignorable="w14 w15 w16se wp14">
+  <w:p>
+    <w:pPr>
+      <w:pStyle w:val="Pieddepage"/>
+      <w:jc w:val="center"/>
+      <w:rPr>
+        <w:caps/>
+        <w:color w:val="5B9BD5" w:themeColor="accent1"/>
+      </w:rPr>
+    </w:pPr>
+    <w:r>
+      <w:rPr>
+        <w:caps/>
+        <w:color w:val="5B9BD5" w:themeColor="accent1"/>
+      </w:rPr>
+      <w:fldChar w:fldCharType="begin"/>
+    </w:r>
+    <w:r>
+      <w:rPr>
+        <w:caps/>
+        <w:color w:val="5B9BD5" w:themeColor="accent1"/>
+      </w:rPr>
+      <w:instrText>PAGE   \* MERGEFORMAT</w:instrText>
+    </w:r>
+    <w:r>
+      <w:rPr>
+        <w:caps/>
+        <w:color w:val="5B9BD5" w:themeColor="accent1"/>
+      </w:rPr>
+      <w:fldChar w:fldCharType="separate"/>
+    </w:r>
+    <w:r>
+      <w:rPr>
+        <w:caps/>
+        <w:noProof/>
+        <w:color w:val="5B9BD5" w:themeColor="accent1"/>
+      </w:rPr>
+      <w:t>15</w:t>
+    </w:r>
+    <w:r>
+      <w:rPr>
+        <w:caps/>
+        <w:color w:val="5B9BD5" w:themeColor="accent1"/>
+      </w:rPr>
+      <w:fldChar w:fldCharType="end"/>
+    </w:r>
+  </w:p>
+  <w:p>
+    <w:pPr>
+      <w:pStyle w:val="Pieddepage"/>
+      <w:jc w:val="center"/>
+    </w:pPr>
+  </w:p>
+</w:ftr>
+</file>
+
+<file path=word/footnotes.xml><?xml version="1.0" encoding="utf-8"?>
+<w:footnotes xmlns:wpc="http://schemas.microsoft.com/office/word/2010/wordprocessingCanvas" xmlns:cx="http://schemas.microsoft.com/office/drawing/2014/chartex" xmlns:mc="http://schemas.openxmlformats.org/markup-compatibility/2006" xmlns:o="urn:schemas-microsoft-com:office:office" xmlns:r="http://schemas.openxmlformats.org/officeDocument/2006/relationships" xmlns:m="http://schemas.openxmlformats.org/officeDocument/2006/math" xmlns:v="urn:schemas-microsoft-com:vml" xmlns:wp14="http://schemas.microsoft.com/office/word/2010/wordprocessingDrawing" xmlns:wp="http://schemas.openxmlformats.org/drawingml/2006/wordprocessingDrawing" xmlns:w10="urn:schemas-microsoft-com:office:word" xmlns:w="http://schemas.openxmlformats.org/wordprocessingml/2006/main" xmlns:w14="http://schemas.microsoft.com/office/word/2010/wordml" xmlns:w15="http://schemas.microsoft.com/office/word/2012/wordml" xmlns:w16se="http://schemas.microsoft.com/office/word/2015/wordml/symex" xmlns:wpg="http://schemas.microsoft.com/office/word/2010/wordprocessingGroup" xmlns:wpi="http://schemas.microsoft.com/office/word/2010/wordprocessingInk" xmlns:wne="http://schemas.microsoft.com/office/word/2006/wordml" xmlns:wps="http://schemas.microsoft.com/office/word/2010/wordprocessingShape" mc:Ignorable="w14 w15 w16se wp14">
+  <w:footnote w:type="separator" w:id="-1">
+    <w:p>
+      <w:pPr>
+        <w:spacing w:after="0" w:line="240" w:lineRule="auto"/>
+      </w:pPr>
+      <w:r>
+        <w:separator/>
+      </w:r>
+    </w:p>
+  </w:footnote>
+  <w:footnote w:type="continuationSeparator" w:id="0">
+    <w:p>
+      <w:pPr>
+        <w:spacing w:after="0" w:line="240" w:lineRule="auto"/>
+      </w:pPr>
+      <w:r>
+        <w:continuationSeparator/>
+      </w:r>
+    </w:p>
+  </w:footnote>
+</w:footnotes>
 </file>
 
 <file path=word/styles.xml><?xml version="1.0" encoding="utf-8"?>
@@ -1413,12 +2626,11 @@
     <w:link w:val="Sous-titreCar"/>
     <w:uiPriority w:val="11"/>
     <w:qFormat/>
-    <w:rsid w:val="00B84635"/>
+    <w:rsid w:val="00E11095"/>
     <w:pPr>
       <w:numPr>
         <w:ilvl w:val="1"/>
       </w:numPr>
-      <w:jc w:val="center"/>
     </w:pPr>
     <w:rPr>
       <w:color w:val="44546A" w:themeColor="text2"/>
@@ -1431,7 +2643,7 @@
     <w:basedOn w:val="Policepardfaut"/>
     <w:link w:val="Sous-titre"/>
     <w:uiPriority w:val="11"/>
-    <w:rsid w:val="00B84635"/>
+    <w:rsid w:val="00E11095"/>
     <w:rPr>
       <w:color w:val="44546A" w:themeColor="text2"/>
       <w:sz w:val="28"/>
@@ -1622,7 +2834,583 @@
       <w:outlineLvl w:val="9"/>
     </w:pPr>
   </w:style>
+  <w:style w:type="paragraph" w:styleId="TM1">
+    <w:name w:val="toc 1"/>
+    <w:basedOn w:val="Normal"/>
+    <w:next w:val="Normal"/>
+    <w:autoRedefine/>
+    <w:uiPriority w:val="39"/>
+    <w:unhideWhenUsed/>
+    <w:rsid w:val="00C85706"/>
+    <w:pPr>
+      <w:spacing w:after="100"/>
+    </w:pPr>
+  </w:style>
+  <w:style w:type="character" w:styleId="Lienhypertexte">
+    <w:name w:val="Hyperlink"/>
+    <w:basedOn w:val="Policepardfaut"/>
+    <w:uiPriority w:val="99"/>
+    <w:unhideWhenUsed/>
+    <w:rsid w:val="00C85706"/>
+    <w:rPr>
+      <w:color w:val="0563C1" w:themeColor="hyperlink"/>
+      <w:u w:val="single"/>
+    </w:rPr>
+  </w:style>
+  <w:style w:type="paragraph" w:styleId="En-tte">
+    <w:name w:val="header"/>
+    <w:basedOn w:val="Normal"/>
+    <w:link w:val="En-tteCar"/>
+    <w:uiPriority w:val="99"/>
+    <w:unhideWhenUsed/>
+    <w:rsid w:val="00BF7424"/>
+    <w:pPr>
+      <w:tabs>
+        <w:tab w:val="center" w:pos="4536"/>
+        <w:tab w:val="right" w:pos="9072"/>
+      </w:tabs>
+      <w:spacing w:after="0" w:line="240" w:lineRule="auto"/>
+    </w:pPr>
+  </w:style>
+  <w:style w:type="character" w:customStyle="1" w:styleId="En-tteCar">
+    <w:name w:val="En-tête Car"/>
+    <w:basedOn w:val="Policepardfaut"/>
+    <w:link w:val="En-tte"/>
+    <w:uiPriority w:val="99"/>
+    <w:rsid w:val="00BF7424"/>
+  </w:style>
+  <w:style w:type="paragraph" w:styleId="Pieddepage">
+    <w:name w:val="footer"/>
+    <w:basedOn w:val="Normal"/>
+    <w:link w:val="PieddepageCar"/>
+    <w:uiPriority w:val="99"/>
+    <w:unhideWhenUsed/>
+    <w:rsid w:val="00BF7424"/>
+    <w:pPr>
+      <w:tabs>
+        <w:tab w:val="center" w:pos="4536"/>
+        <w:tab w:val="right" w:pos="9072"/>
+      </w:tabs>
+      <w:spacing w:after="0" w:line="240" w:lineRule="auto"/>
+    </w:pPr>
+  </w:style>
+  <w:style w:type="character" w:customStyle="1" w:styleId="PieddepageCar">
+    <w:name w:val="Pied de page Car"/>
+    <w:basedOn w:val="Policepardfaut"/>
+    <w:link w:val="Pieddepage"/>
+    <w:uiPriority w:val="99"/>
+    <w:rsid w:val="00BF7424"/>
+  </w:style>
 </w:styles>
+</file>
+
+<file path=word/glossary/document.xml><?xml version="1.0" encoding="utf-8"?>
+<w:glossaryDocument xmlns:wpc="http://schemas.microsoft.com/office/word/2010/wordprocessingCanvas" xmlns:cx="http://schemas.microsoft.com/office/drawing/2014/chartex" xmlns:mc="http://schemas.openxmlformats.org/markup-compatibility/2006" xmlns:o="urn:schemas-microsoft-com:office:office" xmlns:r="http://schemas.openxmlformats.org/officeDocument/2006/relationships" xmlns:m="http://schemas.openxmlformats.org/officeDocument/2006/math" xmlns:v="urn:schemas-microsoft-com:vml" xmlns:wp14="http://schemas.microsoft.com/office/word/2010/wordprocessingDrawing" xmlns:wp="http://schemas.openxmlformats.org/drawingml/2006/wordprocessingDrawing" xmlns:w10="urn:schemas-microsoft-com:office:word" xmlns:w="http://schemas.openxmlformats.org/wordprocessingml/2006/main" xmlns:w14="http://schemas.microsoft.com/office/word/2010/wordml" xmlns:w15="http://schemas.microsoft.com/office/word/2012/wordml" xmlns:w16se="http://schemas.microsoft.com/office/word/2015/wordml/symex" xmlns:wpg="http://schemas.microsoft.com/office/word/2010/wordprocessingGroup" xmlns:wpi="http://schemas.microsoft.com/office/word/2010/wordprocessingInk" xmlns:wne="http://schemas.microsoft.com/office/word/2006/wordml" xmlns:wps="http://schemas.microsoft.com/office/word/2010/wordprocessingShape" mc:Ignorable="w14 w15 w16se wp14"/>
+</file>
+
+<file path=word/glossary/fontTable.xml><?xml version="1.0" encoding="utf-8"?>
+<w:fonts xmlns:mc="http://schemas.openxmlformats.org/markup-compatibility/2006" xmlns:r="http://schemas.openxmlformats.org/officeDocument/2006/relationships" xmlns:w="http://schemas.openxmlformats.org/wordprocessingml/2006/main" xmlns:w14="http://schemas.microsoft.com/office/word/2010/wordml" xmlns:w15="http://schemas.microsoft.com/office/word/2012/wordml" xmlns:w16se="http://schemas.microsoft.com/office/word/2015/wordml/symex" mc:Ignorable="w14 w15 w16se">
+  <w:font w:name="Calibri">
+    <w:panose1 w:val="020F0502020204030204"/>
+    <w:charset w:val="00"/>
+    <w:family w:val="swiss"/>
+    <w:pitch w:val="variable"/>
+    <w:sig w:usb0="E0002EFF" w:usb1="C000247B" w:usb2="00000009" w:usb3="00000000" w:csb0="000001FF" w:csb1="00000000"/>
+  </w:font>
+  <w:font w:name="Times New Roman">
+    <w:panose1 w:val="02020603050405020304"/>
+    <w:charset w:val="00"/>
+    <w:family w:val="roman"/>
+    <w:pitch w:val="variable"/>
+    <w:sig w:usb0="E0002EFF" w:usb1="C000785B" w:usb2="00000009" w:usb3="00000000" w:csb0="000001FF" w:csb1="00000000"/>
+  </w:font>
+  <w:font w:name="Calibri Light">
+    <w:panose1 w:val="020F0302020204030204"/>
+    <w:charset w:val="00"/>
+    <w:family w:val="swiss"/>
+    <w:pitch w:val="variable"/>
+    <w:sig w:usb0="E0002AFF" w:usb1="C000247B" w:usb2="00000009" w:usb3="00000000" w:csb0="000001FF" w:csb1="00000000"/>
+  </w:font>
+</w:fonts>
+</file>
+
+<file path=word/glossary/settings.xml><?xml version="1.0" encoding="utf-8"?>
+<w:settings xmlns:mc="http://schemas.openxmlformats.org/markup-compatibility/2006" xmlns:o="urn:schemas-microsoft-com:office:office" xmlns:r="http://schemas.openxmlformats.org/officeDocument/2006/relationships" xmlns:m="http://schemas.openxmlformats.org/officeDocument/2006/math" xmlns:v="urn:schemas-microsoft-com:vml" xmlns:w10="urn:schemas-microsoft-com:office:word" xmlns:w="http://schemas.openxmlformats.org/wordprocessingml/2006/main" xmlns:w14="http://schemas.microsoft.com/office/word/2010/wordml" xmlns:w15="http://schemas.microsoft.com/office/word/2012/wordml" xmlns:w16se="http://schemas.microsoft.com/office/word/2015/wordml/symex" xmlns:sl="http://schemas.openxmlformats.org/schemaLibrary/2006/main" mc:Ignorable="w14 w15 w16se">
+  <w:view w:val="normal"/>
+  <w:defaultTabStop w:val="708"/>
+  <w:hyphenationZone w:val="425"/>
+  <w:characterSpacingControl w:val="doNotCompress"/>
+  <w:compat>
+    <w:useFELayout/>
+    <w:compatSetting w:name="compatibilityMode" w:uri="http://schemas.microsoft.com/office/word" w:val="15"/>
+    <w:compatSetting w:name="overrideTableStyleFontSizeAndJustification" w:uri="http://schemas.microsoft.com/office/word" w:val="1"/>
+    <w:compatSetting w:name="enableOpenTypeFeatures" w:uri="http://schemas.microsoft.com/office/word" w:val="1"/>
+    <w:compatSetting w:name="doNotFlipMirrorIndents" w:uri="http://schemas.microsoft.com/office/word" w:val="1"/>
+    <w:compatSetting w:name="differentiateMultirowTableHeaders" w:uri="http://schemas.microsoft.com/office/word" w:val="1"/>
+  </w:compat>
+  <w:rsids>
+    <w:rsidRoot w:val="00F76644"/>
+    <w:rsid w:val="00D45B64"/>
+    <w:rsid w:val="00F76644"/>
+  </w:rsids>
+  <m:mathPr>
+    <m:mathFont m:val="Cambria Math"/>
+    <m:brkBin m:val="before"/>
+    <m:brkBinSub m:val="--"/>
+    <m:smallFrac m:val="0"/>
+    <m:dispDef/>
+    <m:lMargin m:val="0"/>
+    <m:rMargin m:val="0"/>
+    <m:defJc m:val="centerGroup"/>
+    <m:wrapIndent m:val="1440"/>
+    <m:intLim m:val="subSup"/>
+    <m:naryLim m:val="undOvr"/>
+  </m:mathPr>
+  <w:themeFontLang w:val="fr-FR"/>
+  <w:clrSchemeMapping w:bg1="light1" w:t1="dark1" w:bg2="light2" w:t2="dark2" w:accent1="accent1" w:accent2="accent2" w:accent3="accent3" w:accent4="accent4" w:accent5="accent5" w:accent6="accent6" w:hyperlink="hyperlink" w:followedHyperlink="followedHyperlink"/>
+  <w:decimalSymbol w:val=","/>
+  <w:listSeparator w:val=";"/>
+  <w15:chartTrackingRefBased/>
+</w:settings>
+</file>
+
+<file path=word/glossary/styles.xml><?xml version="1.0" encoding="utf-8"?>
+<w:styles xmlns:mc="http://schemas.openxmlformats.org/markup-compatibility/2006" xmlns:r="http://schemas.openxmlformats.org/officeDocument/2006/relationships" xmlns:w="http://schemas.openxmlformats.org/wordprocessingml/2006/main" xmlns:w14="http://schemas.microsoft.com/office/word/2010/wordml" xmlns:w15="http://schemas.microsoft.com/office/word/2012/wordml" xmlns:w16se="http://schemas.microsoft.com/office/word/2015/wordml/symex" mc:Ignorable="w14 w15 w16se">
+  <w:docDefaults>
+    <w:rPrDefault>
+      <w:rPr>
+        <w:rFonts w:asciiTheme="minorHAnsi" w:eastAsiaTheme="minorEastAsia" w:hAnsiTheme="minorHAnsi" w:cstheme="minorBidi"/>
+        <w:sz w:val="22"/>
+        <w:szCs w:val="22"/>
+        <w:lang w:val="fr-FR" w:eastAsia="fr-FR" w:bidi="ar-SA"/>
+      </w:rPr>
+    </w:rPrDefault>
+    <w:pPrDefault>
+      <w:pPr>
+        <w:spacing w:after="160" w:line="259" w:lineRule="auto"/>
+      </w:pPr>
+    </w:pPrDefault>
+  </w:docDefaults>
+  <w:latentStyles w:defLockedState="0" w:defUIPriority="99" w:defSemiHidden="0" w:defUnhideWhenUsed="0" w:defQFormat="0" w:count="371">
+    <w:lsdException w:name="Normal" w:uiPriority="0" w:qFormat="1"/>
+    <w:lsdException w:name="heading 1" w:uiPriority="9" w:qFormat="1"/>
+    <w:lsdException w:name="heading 2" w:semiHidden="1" w:uiPriority="9" w:unhideWhenUsed="1" w:qFormat="1"/>
+    <w:lsdException w:name="heading 3" w:semiHidden="1" w:uiPriority="9" w:unhideWhenUsed="1" w:qFormat="1"/>
+    <w:lsdException w:name="heading 4" w:semiHidden="1" w:uiPriority="9" w:unhideWhenUsed="1" w:qFormat="1"/>
+    <w:lsdException w:name="heading 5" w:semiHidden="1" w:uiPriority="9" w:unhideWhenUsed="1" w:qFormat="1"/>
+    <w:lsdException w:name="heading 6" w:semiHidden="1" w:uiPriority="9" w:unhideWhenUsed="1" w:qFormat="1"/>
+    <w:lsdException w:name="heading 7" w:semiHidden="1" w:uiPriority="9" w:unhideWhenUsed="1" w:qFormat="1"/>
+    <w:lsdException w:name="heading 8" w:semiHidden="1" w:uiPriority="9" w:unhideWhenUsed="1" w:qFormat="1"/>
+    <w:lsdException w:name="heading 9" w:semiHidden="1" w:uiPriority="9" w:unhideWhenUsed="1" w:qFormat="1"/>
+    <w:lsdException w:name="index 1" w:semiHidden="1" w:unhideWhenUsed="1"/>
+    <w:lsdException w:name="index 2" w:semiHidden="1" w:unhideWhenUsed="1"/>
+    <w:lsdException w:name="index 3" w:semiHidden="1" w:unhideWhenUsed="1"/>
+    <w:lsdException w:name="index 4" w:semiHidden="1" w:unhideWhenUsed="1"/>
+    <w:lsdException w:name="index 5" w:semiHidden="1" w:unhideWhenUsed="1"/>
+    <w:lsdException w:name="index 6" w:semiHidden="1" w:unhideWhenUsed="1"/>
+    <w:lsdException w:name="index 7" w:semiHidden="1" w:unhideWhenUsed="1"/>
+    <w:lsdException w:name="index 8" w:semiHidden="1" w:unhideWhenUsed="1"/>
+    <w:lsdException w:name="index 9" w:semiHidden="1" w:unhideWhenUsed="1"/>
+    <w:lsdException w:name="toc 1" w:semiHidden="1" w:uiPriority="39" w:unhideWhenUsed="1"/>
+    <w:lsdException w:name="toc 2" w:semiHidden="1" w:uiPriority="39" w:unhideWhenUsed="1"/>
+    <w:lsdException w:name="toc 3" w:semiHidden="1" w:uiPriority="39" w:unhideWhenUsed="1"/>
+    <w:lsdException w:name="toc 4" w:semiHidden="1" w:uiPriority="39" w:unhideWhenUsed="1"/>
+    <w:lsdException w:name="toc 5" w:semiHidden="1" w:uiPriority="39" w:unhideWhenUsed="1"/>
+    <w:lsdException w:name="toc 6" w:semiHidden="1" w:uiPriority="39" w:unhideWhenUsed="1"/>
+    <w:lsdException w:name="toc 7" w:semiHidden="1" w:uiPriority="39" w:unhideWhenUsed="1"/>
+    <w:lsdException w:name="toc 8" w:semiHidden="1" w:uiPriority="39" w:unhideWhenUsed="1"/>
+    <w:lsdException w:name="toc 9" w:semiHidden="1" w:uiPriority="39" w:unhideWhenUsed="1"/>
+    <w:lsdException w:name="Normal Indent" w:semiHidden="1" w:unhideWhenUsed="1"/>
+    <w:lsdException w:name="footnote text" w:semiHidden="1" w:unhideWhenUsed="1"/>
+    <w:lsdException w:name="annotation text" w:semiHidden="1" w:unhideWhenUsed="1"/>
+    <w:lsdException w:name="header" w:semiHidden="1" w:unhideWhenUsed="1"/>
+    <w:lsdException w:name="footer" w:semiHidden="1" w:unhideWhenUsed="1"/>
+    <w:lsdException w:name="index heading" w:semiHidden="1" w:unhideWhenUsed="1"/>
+    <w:lsdException w:name="caption" w:semiHidden="1" w:uiPriority="35" w:unhideWhenUsed="1" w:qFormat="1"/>
+    <w:lsdException w:name="table of figures" w:semiHidden="1" w:unhideWhenUsed="1"/>
+    <w:lsdException w:name="envelope address" w:semiHidden="1" w:unhideWhenUsed="1"/>
+    <w:lsdException w:name="envelope return" w:semiHidden="1" w:unhideWhenUsed="1"/>
+    <w:lsdException w:name="footnote reference" w:semiHidden="1" w:unhideWhenUsed="1"/>
+    <w:lsdException w:name="annotation reference" w:semiHidden="1" w:unhideWhenUsed="1"/>
+    <w:lsdException w:name="line number" w:semiHidden="1" w:unhideWhenUsed="1"/>
+    <w:lsdException w:name="page number" w:semiHidden="1" w:unhideWhenUsed="1"/>
+    <w:lsdException w:name="endnote reference" w:semiHidden="1" w:unhideWhenUsed="1"/>
+    <w:lsdException w:name="endnote text" w:semiHidden="1" w:unhideWhenUsed="1"/>
+    <w:lsdException w:name="table of authorities" w:semiHidden="1" w:unhideWhenUsed="1"/>
+    <w:lsdException w:name="macro" w:semiHidden="1" w:unhideWhenUsed="1"/>
+    <w:lsdException w:name="toa heading" w:semiHidden="1" w:unhideWhenUsed="1"/>
+    <w:lsdException w:name="List" w:semiHidden="1" w:unhideWhenUsed="1"/>
+    <w:lsdException w:name="List Bullet" w:semiHidden="1" w:unhideWhenUsed="1"/>
+    <w:lsdException w:name="List Number" w:semiHidden="1" w:unhideWhenUsed="1"/>
+    <w:lsdException w:name="List 2" w:semiHidden="1" w:unhideWhenUsed="1"/>
+    <w:lsdException w:name="List 3" w:semiHidden="1" w:unhideWhenUsed="1"/>
+    <w:lsdException w:name="List 4" w:semiHidden="1" w:unhideWhenUsed="1"/>
+    <w:lsdException w:name="List 5" w:semiHidden="1" w:unhideWhenUsed="1"/>
+    <w:lsdException w:name="List Bullet 2" w:semiHidden="1" w:unhideWhenUsed="1"/>
+    <w:lsdException w:name="List Bullet 3" w:semiHidden="1" w:unhideWhenUsed="1"/>
+    <w:lsdException w:name="List Bullet 4" w:semiHidden="1" w:unhideWhenUsed="1"/>
+    <w:lsdException w:name="List Bullet 5" w:semiHidden="1" w:unhideWhenUsed="1"/>
+    <w:lsdException w:name="List Number 2" w:semiHidden="1" w:unhideWhenUsed="1"/>
+    <w:lsdException w:name="List Number 3" w:semiHidden="1" w:unhideWhenUsed="1"/>
+    <w:lsdException w:name="List Number 4" w:semiHidden="1" w:unhideWhenUsed="1"/>
+    <w:lsdException w:name="List Number 5" w:semiHidden="1" w:unhideWhenUsed="1"/>
+    <w:lsdException w:name="Title" w:uiPriority="10" w:qFormat="1"/>
+    <w:lsdException w:name="Closing" w:semiHidden="1" w:unhideWhenUsed="1"/>
+    <w:lsdException w:name="Signature" w:semiHidden="1" w:unhideWhenUsed="1"/>
+    <w:lsdException w:name="Default Paragraph Font" w:semiHidden="1" w:uiPriority="1" w:unhideWhenUsed="1"/>
+    <w:lsdException w:name="Body Text" w:semiHidden="1" w:unhideWhenUsed="1"/>
+    <w:lsdException w:name="Body Text Indent" w:semiHidden="1" w:unhideWhenUsed="1"/>
+    <w:lsdException w:name="List Continue" w:semiHidden="1" w:unhideWhenUsed="1"/>
+    <w:lsdException w:name="List Continue 2" w:semiHidden="1" w:unhideWhenUsed="1"/>
+    <w:lsdException w:name="List Continue 3" w:semiHidden="1" w:unhideWhenUsed="1"/>
+    <w:lsdException w:name="List Continue 4" w:semiHidden="1" w:unhideWhenUsed="1"/>
+    <w:lsdException w:name="List Continue 5" w:semiHidden="1" w:unhideWhenUsed="1"/>
+    <w:lsdException w:name="Message Header" w:semiHidden="1" w:unhideWhenUsed="1"/>
+    <w:lsdException w:name="Subtitle" w:uiPriority="11" w:qFormat="1"/>
+    <w:lsdException w:name="Salutation" w:semiHidden="1" w:unhideWhenUsed="1"/>
+    <w:lsdException w:name="Date" w:semiHidden="1" w:unhideWhenUsed="1"/>
+    <w:lsdException w:name="Body Text First Indent" w:semiHidden="1" w:unhideWhenUsed="1"/>
+    <w:lsdException w:name="Body Text First Indent 2" w:semiHidden="1" w:unhideWhenUsed="1"/>
+    <w:lsdException w:name="Note Heading" w:semiHidden="1" w:unhideWhenUsed="1"/>
+    <w:lsdException w:name="Body Text 2" w:semiHidden="1" w:unhideWhenUsed="1"/>
+    <w:lsdException w:name="Body Text 3" w:semiHidden="1" w:unhideWhenUsed="1"/>
+    <w:lsdException w:name="Body Text Indent 2" w:semiHidden="1" w:unhideWhenUsed="1"/>
+    <w:lsdException w:name="Body Text Indent 3" w:semiHidden="1" w:unhideWhenUsed="1"/>
+    <w:lsdException w:name="Block Text" w:semiHidden="1" w:unhideWhenUsed="1"/>
+    <w:lsdException w:name="Hyperlink" w:semiHidden="1" w:unhideWhenUsed="1"/>
+    <w:lsdException w:name="FollowedHyperlink" w:semiHidden="1" w:unhideWhenUsed="1"/>
+    <w:lsdException w:name="Strong" w:uiPriority="22" w:qFormat="1"/>
+    <w:lsdException w:name="Emphasis" w:uiPriority="20" w:qFormat="1"/>
+    <w:lsdException w:name="Document Map" w:semiHidden="1" w:unhideWhenUsed="1"/>
+    <w:lsdException w:name="Plain Text" w:semiHidden="1" w:unhideWhenUsed="1"/>
+    <w:lsdException w:name="E-mail Signature" w:semiHidden="1" w:unhideWhenUsed="1"/>
+    <w:lsdException w:name="HTML Top of Form" w:semiHidden="1" w:unhideWhenUsed="1"/>
+    <w:lsdException w:name="HTML Bottom of Form" w:semiHidden="1" w:unhideWhenUsed="1"/>
+    <w:lsdException w:name="Normal (Web)" w:semiHidden="1" w:unhideWhenUsed="1"/>
+    <w:lsdException w:name="HTML Acronym" w:semiHidden="1" w:unhideWhenUsed="1"/>
+    <w:lsdException w:name="HTML Address" w:semiHidden="1" w:unhideWhenUsed="1"/>
+    <w:lsdException w:name="HTML Cite" w:semiHidden="1" w:unhideWhenUsed="1"/>
+    <w:lsdException w:name="HTML Code" w:semiHidden="1" w:unhideWhenUsed="1"/>
+    <w:lsdException w:name="HTML Definition" w:semiHidden="1" w:unhideWhenUsed="1"/>
+    <w:lsdException w:name="HTML Keyboard" w:semiHidden="1" w:unhideWhenUsed="1"/>
+    <w:lsdException w:name="HTML Preformatted" w:semiHidden="1" w:unhideWhenUsed="1"/>
+    <w:lsdException w:name="HTML Sample" w:semiHidden="1" w:unhideWhenUsed="1"/>
+    <w:lsdException w:name="HTML Typewriter" w:semiHidden="1" w:unhideWhenUsed="1"/>
+    <w:lsdException w:name="HTML Variable" w:semiHidden="1" w:unhideWhenUsed="1"/>
+    <w:lsdException w:name="Normal Table" w:semiHidden="1" w:unhideWhenUsed="1"/>
+    <w:lsdException w:name="annotation subject" w:semiHidden="1" w:unhideWhenUsed="1"/>
+    <w:lsdException w:name="No List" w:semiHidden="1" w:unhideWhenUsed="1"/>
+    <w:lsdException w:name="Outline List 1" w:semiHidden="1" w:unhideWhenUsed="1"/>
+    <w:lsdException w:name="Outline List 2" w:semiHidden="1" w:unhideWhenUsed="1"/>
+    <w:lsdException w:name="Outline List 3" w:semiHidden="1" w:unhideWhenUsed="1"/>
+    <w:lsdException w:name="Table Simple 1" w:semiHidden="1" w:unhideWhenUsed="1"/>
+    <w:lsdException w:name="Table Simple 2" w:semiHidden="1" w:unhideWhenUsed="1"/>
+    <w:lsdException w:name="Table Simple 3" w:semiHidden="1" w:unhideWhenUsed="1"/>
+    <w:lsdException w:name="Table Classic 1" w:semiHidden="1" w:unhideWhenUsed="1"/>
+    <w:lsdException w:name="Table Classic 2" w:semiHidden="1" w:unhideWhenUsed="1"/>
+    <w:lsdException w:name="Table Classic 3" w:semiHidden="1" w:unhideWhenUsed="1"/>
+    <w:lsdException w:name="Table Classic 4" w:semiHidden="1" w:unhideWhenUsed="1"/>
+    <w:lsdException w:name="Table Colorful 1" w:semiHidden="1" w:unhideWhenUsed="1"/>
+    <w:lsdException w:name="Table Colorful 2" w:semiHidden="1" w:unhideWhenUsed="1"/>
+    <w:lsdException w:name="Table Colorful 3" w:semiHidden="1" w:unhideWhenUsed="1"/>
+    <w:lsdException w:name="Table Columns 1" w:semiHidden="1" w:unhideWhenUsed="1"/>
+    <w:lsdException w:name="Table Columns 2" w:semiHidden="1" w:unhideWhenUsed="1"/>
+    <w:lsdException w:name="Table Columns 3" w:semiHidden="1" w:unhideWhenUsed="1"/>
+    <w:lsdException w:name="Table Columns 4" w:semiHidden="1" w:unhideWhenUsed="1"/>
+    <w:lsdException w:name="Table Columns 5" w:semiHidden="1" w:unhideWhenUsed="1"/>
+    <w:lsdException w:name="Table Grid 1" w:semiHidden="1" w:unhideWhenUsed="1"/>
+    <w:lsdException w:name="Table Grid 2" w:semiHidden="1" w:unhideWhenUsed="1"/>
+    <w:lsdException w:name="Table Grid 3" w:semiHidden="1" w:unhideWhenUsed="1"/>
+    <w:lsdException w:name="Table Grid 4" w:semiHidden="1" w:unhideWhenUsed="1"/>
+    <w:lsdException w:name="Table Grid 5" w:semiHidden="1" w:unhideWhenUsed="1"/>
+    <w:lsdException w:name="Table Grid 6" w:semiHidden="1" w:unhideWhenUsed="1"/>
+    <w:lsdException w:name="Table Grid 7" w:semiHidden="1" w:unhideWhenUsed="1"/>
+    <w:lsdException w:name="Table Grid 8" w:semiHidden="1" w:unhideWhenUsed="1"/>
+    <w:lsdException w:name="Table List 1" w:semiHidden="1" w:unhideWhenUsed="1"/>
+    <w:lsdException w:name="Table List 2" w:semiHidden="1" w:unhideWhenUsed="1"/>
+    <w:lsdException w:name="Table List 3" w:semiHidden="1" w:unhideWhenUsed="1"/>
+    <w:lsdException w:name="Table List 4" w:semiHidden="1" w:unhideWhenUsed="1"/>
+    <w:lsdException w:name="Table List 5" w:semiHidden="1" w:unhideWhenUsed="1"/>
+    <w:lsdException w:name="Table List 6" w:semiHidden="1" w:unhideWhenUsed="1"/>
+    <w:lsdException w:name="Table List 7" w:semiHidden="1" w:unhideWhenUsed="1"/>
+    <w:lsdException w:name="Table List 8" w:semiHidden="1" w:unhideWhenUsed="1"/>
+    <w:lsdException w:name="Table 3D effects 1" w:semiHidden="1" w:unhideWhenUsed="1"/>
+    <w:lsdException w:name="Table 3D effects 2" w:semiHidden="1" w:unhideWhenUsed="1"/>
+    <w:lsdException w:name="Table 3D effects 3" w:semiHidden="1" w:unhideWhenUsed="1"/>
+    <w:lsdException w:name="Table Contemporary" w:semiHidden="1" w:unhideWhenUsed="1"/>
+    <w:lsdException w:name="Table Elegant" w:semiHidden="1" w:unhideWhenUsed="1"/>
+    <w:lsdException w:name="Table Professional" w:semiHidden="1" w:unhideWhenUsed="1"/>
+    <w:lsdException w:name="Table Subtle 1" w:semiHidden="1" w:unhideWhenUsed="1"/>
+    <w:lsdException w:name="Table Subtle 2" w:semiHidden="1" w:unhideWhenUsed="1"/>
+    <w:lsdException w:name="Table Web 1" w:semiHidden="1" w:unhideWhenUsed="1"/>
+    <w:lsdException w:name="Table Web 2" w:semiHidden="1" w:unhideWhenUsed="1"/>
+    <w:lsdException w:name="Table Web 3" w:semiHidden="1" w:unhideWhenUsed="1"/>
+    <w:lsdException w:name="Balloon Text" w:semiHidden="1" w:unhideWhenUsed="1"/>
+    <w:lsdException w:name="Table Grid" w:uiPriority="39"/>
+    <w:lsdException w:name="Table Theme" w:semiHidden="1" w:unhideWhenUsed="1"/>
+    <w:lsdException w:name="Placeholder Text" w:semiHidden="1"/>
+    <w:lsdException w:name="No Spacing" w:uiPriority="1" w:qFormat="1"/>
+    <w:lsdException w:name="Light Shading" w:uiPriority="60"/>
+    <w:lsdException w:name="Light List" w:uiPriority="61"/>
+    <w:lsdException w:name="Light Grid" w:uiPriority="62"/>
+    <w:lsdException w:name="Medium Shading 1" w:uiPriority="63"/>
+    <w:lsdException w:name="Medium Shading 2" w:uiPriority="64"/>
+    <w:lsdException w:name="Medium List 1" w:uiPriority="65"/>
+    <w:lsdException w:name="Medium List 2" w:uiPriority="66"/>
+    <w:lsdException w:name="Medium Grid 1" w:uiPriority="67"/>
+    <w:lsdException w:name="Medium Grid 2" w:uiPriority="68"/>
+    <w:lsdException w:name="Medium Grid 3" w:uiPriority="69"/>
+    <w:lsdException w:name="Dark List" w:uiPriority="70"/>
+    <w:lsdException w:name="Colorful Shading" w:uiPriority="71"/>
+    <w:lsdException w:name="Colorful List" w:uiPriority="72"/>
+    <w:lsdException w:name="Colorful Grid" w:uiPriority="73"/>
+    <w:lsdException w:name="Light Shading Accent 1" w:uiPriority="60"/>
+    <w:lsdException w:name="Light List Accent 1" w:uiPriority="61"/>
+    <w:lsdException w:name="Light Grid Accent 1" w:uiPriority="62"/>
+    <w:lsdException w:name="Medium Shading 1 Accent 1" w:uiPriority="63"/>
+    <w:lsdException w:name="Medium Shading 2 Accent 1" w:uiPriority="64"/>
+    <w:lsdException w:name="Medium List 1 Accent 1" w:uiPriority="65"/>
+    <w:lsdException w:name="Revision" w:semiHidden="1"/>
+    <w:lsdException w:name="List Paragraph" w:uiPriority="34" w:qFormat="1"/>
+    <w:lsdException w:name="Quote" w:uiPriority="29" w:qFormat="1"/>
+    <w:lsdException w:name="Intense Quote" w:uiPriority="30" w:qFormat="1"/>
+    <w:lsdException w:name="Medium List 2 Accent 1" w:uiPriority="66"/>
+    <w:lsdException w:name="Medium Grid 1 Accent 1" w:uiPriority="67"/>
+    <w:lsdException w:name="Medium Grid 2 Accent 1" w:uiPriority="68"/>
+    <w:lsdException w:name="Medium Grid 3 Accent 1" w:uiPriority="69"/>
+    <w:lsdException w:name="Dark List Accent 1" w:uiPriority="70"/>
+    <w:lsdException w:name="Colorful Shading Accent 1" w:uiPriority="71"/>
+    <w:lsdException w:name="Colorful List Accent 1" w:uiPriority="72"/>
+    <w:lsdException w:name="Colorful Grid Accent 1" w:uiPriority="73"/>
+    <w:lsdException w:name="Light Shading Accent 2" w:uiPriority="60"/>
+    <w:lsdException w:name="Light List Accent 2" w:uiPriority="61"/>
+    <w:lsdException w:name="Light Grid Accent 2" w:uiPriority="62"/>
+    <w:lsdException w:name="Medium Shading 1 Accent 2" w:uiPriority="63"/>
+    <w:lsdException w:name="Medium Shading 2 Accent 2" w:uiPriority="64"/>
+    <w:lsdException w:name="Medium List 1 Accent 2" w:uiPriority="65"/>
+    <w:lsdException w:name="Medium List 2 Accent 2" w:uiPriority="66"/>
+    <w:lsdException w:name="Medium Grid 1 Accent 2" w:uiPriority="67"/>
+    <w:lsdException w:name="Medium Grid 2 Accent 2" w:uiPriority="68"/>
+    <w:lsdException w:name="Medium Grid 3 Accent 2" w:uiPriority="69"/>
+    <w:lsdException w:name="Dark List Accent 2" w:uiPriority="70"/>
+    <w:lsdException w:name="Colorful Shading Accent 2" w:uiPriority="71"/>
+    <w:lsdException w:name="Colorful List Accent 2" w:uiPriority="72"/>
+    <w:lsdException w:name="Colorful Grid Accent 2" w:uiPriority="73"/>
+    <w:lsdException w:name="Light Shading Accent 3" w:uiPriority="60"/>
+    <w:lsdException w:name="Light List Accent 3" w:uiPriority="61"/>
+    <w:lsdException w:name="Light Grid Accent 3" w:uiPriority="62"/>
+    <w:lsdException w:name="Medium Shading 1 Accent 3" w:uiPriority="63"/>
+    <w:lsdException w:name="Medium Shading 2 Accent 3" w:uiPriority="64"/>
+    <w:lsdException w:name="Medium List 1 Accent 3" w:uiPriority="65"/>
+    <w:lsdException w:name="Medium List 2 Accent 3" w:uiPriority="66"/>
+    <w:lsdException w:name="Medium Grid 1 Accent 3" w:uiPriority="67"/>
+    <w:lsdException w:name="Medium Grid 2 Accent 3" w:uiPriority="68"/>
+    <w:lsdException w:name="Medium Grid 3 Accent 3" w:uiPriority="69"/>
+    <w:lsdException w:name="Dark List Accent 3" w:uiPriority="70"/>
+    <w:lsdException w:name="Colorful Shading Accent 3" w:uiPriority="71"/>
+    <w:lsdException w:name="Colorful List Accent 3" w:uiPriority="72"/>
+    <w:lsdException w:name="Colorful Grid Accent 3" w:uiPriority="73"/>
+    <w:lsdException w:name="Light Shading Accent 4" w:uiPriority="60"/>
+    <w:lsdException w:name="Light List Accent 4" w:uiPriority="61"/>
+    <w:lsdException w:name="Light Grid Accent 4" w:uiPriority="62"/>
+    <w:lsdException w:name="Medium Shading 1 Accent 4" w:uiPriority="63"/>
+    <w:lsdException w:name="Medium Shading 2 Accent 4" w:uiPriority="64"/>
+    <w:lsdException w:name="Medium List 1 Accent 4" w:uiPriority="65"/>
+    <w:lsdException w:name="Medium List 2 Accent 4" w:uiPriority="66"/>
+    <w:lsdException w:name="Medium Grid 1 Accent 4" w:uiPriority="67"/>
+    <w:lsdException w:name="Medium Grid 2 Accent 4" w:uiPriority="68"/>
+    <w:lsdException w:name="Medium Grid 3 Accent 4" w:uiPriority="69"/>
+    <w:lsdException w:name="Dark List Accent 4" w:uiPriority="70"/>
+    <w:lsdException w:name="Colorful Shading Accent 4" w:uiPriority="71"/>
+    <w:lsdException w:name="Colorful List Accent 4" w:uiPriority="72"/>
+    <w:lsdException w:name="Colorful Grid Accent 4" w:uiPriority="73"/>
+    <w:lsdException w:name="Light Shading Accent 5" w:uiPriority="60"/>
+    <w:lsdException w:name="Light List Accent 5" w:uiPriority="61"/>
+    <w:lsdException w:name="Light Grid Accent 5" w:uiPriority="62"/>
+    <w:lsdException w:name="Medium Shading 1 Accent 5" w:uiPriority="63"/>
+    <w:lsdException w:name="Medium Shading 2 Accent 5" w:uiPriority="64"/>
+    <w:lsdException w:name="Medium List 1 Accent 5" w:uiPriority="65"/>
+    <w:lsdException w:name="Medium List 2 Accent 5" w:uiPriority="66"/>
+    <w:lsdException w:name="Medium Grid 1 Accent 5" w:uiPriority="67"/>
+    <w:lsdException w:name="Medium Grid 2 Accent 5" w:uiPriority="68"/>
+    <w:lsdException w:name="Medium Grid 3 Accent 5" w:uiPriority="69"/>
+    <w:lsdException w:name="Dark List Accent 5" w:uiPriority="70"/>
+    <w:lsdException w:name="Colorful Shading Accent 5" w:uiPriority="71"/>
+    <w:lsdException w:name="Colorful List Accent 5" w:uiPriority="72"/>
+    <w:lsdException w:name="Colorful Grid Accent 5" w:uiPriority="73"/>
+    <w:lsdException w:name="Light Shading Accent 6" w:uiPriority="60"/>
+    <w:lsdException w:name="Light List Accent 6" w:uiPriority="61"/>
+    <w:lsdException w:name="Light Grid Accent 6" w:uiPriority="62"/>
+    <w:lsdException w:name="Medium Shading 1 Accent 6" w:uiPriority="63"/>
+    <w:lsdException w:name="Medium Shading 2 Accent 6" w:uiPriority="64"/>
+    <w:lsdException w:name="Medium List 1 Accent 6" w:uiPriority="65"/>
+    <w:lsdException w:name="Medium List 2 Accent 6" w:uiPriority="66"/>
+    <w:lsdException w:name="Medium Grid 1 Accent 6" w:uiPriority="67"/>
+    <w:lsdException w:name="Medium Grid 2 Accent 6" w:uiPriority="68"/>
+    <w:lsdException w:name="Medium Grid 3 Accent 6" w:uiPriority="69"/>
+    <w:lsdException w:name="Dark List Accent 6" w:uiPriority="70"/>
+    <w:lsdException w:name="Colorful Shading Accent 6" w:uiPriority="71"/>
+    <w:lsdException w:name="Colorful List Accent 6" w:uiPriority="72"/>
+    <w:lsdException w:name="Colorful Grid Accent 6" w:uiPriority="73"/>
+    <w:lsdException w:name="Subtle Emphasis" w:uiPriority="19" w:qFormat="1"/>
+    <w:lsdException w:name="Intense Emphasis" w:uiPriority="21" w:qFormat="1"/>
+    <w:lsdException w:name="Subtle Reference" w:uiPriority="31" w:qFormat="1"/>
+    <w:lsdException w:name="Intense Reference" w:uiPriority="32" w:qFormat="1"/>
+    <w:lsdException w:name="Book Title" w:uiPriority="33" w:qFormat="1"/>
+    <w:lsdException w:name="Bibliography" w:semiHidden="1" w:uiPriority="37" w:unhideWhenUsed="1"/>
+    <w:lsdException w:name="TOC Heading" w:semiHidden="1" w:uiPriority="39" w:unhideWhenUsed="1" w:qFormat="1"/>
+    <w:lsdException w:name="Plain Table 1" w:uiPriority="41"/>
+    <w:lsdException w:name="Plain Table 2" w:uiPriority="42"/>
+    <w:lsdException w:name="Plain Table 3" w:uiPriority="43"/>
+    <w:lsdException w:name="Plain Table 4" w:uiPriority="44"/>
+    <w:lsdException w:name="Plain Table 5" w:uiPriority="45"/>
+    <w:lsdException w:name="Grid Table Light" w:uiPriority="40"/>
+    <w:lsdException w:name="Grid Table 1 Light" w:uiPriority="46"/>
+    <w:lsdException w:name="Grid Table 2" w:uiPriority="47"/>
+    <w:lsdException w:name="Grid Table 3" w:uiPriority="48"/>
+    <w:lsdException w:name="Grid Table 4" w:uiPriority="49"/>
+    <w:lsdException w:name="Grid Table 5 Dark" w:uiPriority="50"/>
+    <w:lsdException w:name="Grid Table 6 Colorful" w:uiPriority="51"/>
+    <w:lsdException w:name="Grid Table 7 Colorful" w:uiPriority="52"/>
+    <w:lsdException w:name="Grid Table 1 Light Accent 1" w:uiPriority="46"/>
+    <w:lsdException w:name="Grid Table 2 Accent 1" w:uiPriority="47"/>
+    <w:lsdException w:name="Grid Table 3 Accent 1" w:uiPriority="48"/>
+    <w:lsdException w:name="Grid Table 4 Accent 1" w:uiPriority="49"/>
+    <w:lsdException w:name="Grid Table 5 Dark Accent 1" w:uiPriority="50"/>
+    <w:lsdException w:name="Grid Table 6 Colorful Accent 1" w:uiPriority="51"/>
+    <w:lsdException w:name="Grid Table 7 Colorful Accent 1" w:uiPriority="52"/>
+    <w:lsdException w:name="Grid Table 1 Light Accent 2" w:uiPriority="46"/>
+    <w:lsdException w:name="Grid Table 2 Accent 2" w:uiPriority="47"/>
+    <w:lsdException w:name="Grid Table 3 Accent 2" w:uiPriority="48"/>
+    <w:lsdException w:name="Grid Table 4 Accent 2" w:uiPriority="49"/>
+    <w:lsdException w:name="Grid Table 5 Dark Accent 2" w:uiPriority="50"/>
+    <w:lsdException w:name="Grid Table 6 Colorful Accent 2" w:uiPriority="51"/>
+    <w:lsdException w:name="Grid Table 7 Colorful Accent 2" w:uiPriority="52"/>
+    <w:lsdException w:name="Grid Table 1 Light Accent 3" w:uiPriority="46"/>
+    <w:lsdException w:name="Grid Table 2 Accent 3" w:uiPriority="47"/>
+    <w:lsdException w:name="Grid Table 3 Accent 3" w:uiPriority="48"/>
+    <w:lsdException w:name="Grid Table 4 Accent 3" w:uiPriority="49"/>
+    <w:lsdException w:name="Grid Table 5 Dark Accent 3" w:uiPriority="50"/>
+    <w:lsdException w:name="Grid Table 6 Colorful Accent 3" w:uiPriority="51"/>
+    <w:lsdException w:name="Grid Table 7 Colorful Accent 3" w:uiPriority="52"/>
+    <w:lsdException w:name="Grid Table 1 Light Accent 4" w:uiPriority="46"/>
+    <w:lsdException w:name="Grid Table 2 Accent 4" w:uiPriority="47"/>
+    <w:lsdException w:name="Grid Table 3 Accent 4" w:uiPriority="48"/>
+    <w:lsdException w:name="Grid Table 4 Accent 4" w:uiPriority="49"/>
+    <w:lsdException w:name="Grid Table 5 Dark Accent 4" w:uiPriority="50"/>
+    <w:lsdException w:name="Grid Table 6 Colorful Accent 4" w:uiPriority="51"/>
+    <w:lsdException w:name="Grid Table 7 Colorful Accent 4" w:uiPriority="52"/>
+    <w:lsdException w:name="Grid Table 1 Light Accent 5" w:uiPriority="46"/>
+    <w:lsdException w:name="Grid Table 2 Accent 5" w:uiPriority="47"/>
+    <w:lsdException w:name="Grid Table 3 Accent 5" w:uiPriority="48"/>
+    <w:lsdException w:name="Grid Table 4 Accent 5" w:uiPriority="49"/>
+    <w:lsdException w:name="Grid Table 5 Dark Accent 5" w:uiPriority="50"/>
+    <w:lsdException w:name="Grid Table 6 Colorful Accent 5" w:uiPriority="51"/>
+    <w:lsdException w:name="Grid Table 7 Colorful Accent 5" w:uiPriority="52"/>
+    <w:lsdException w:name="Grid Table 1 Light Accent 6" w:uiPriority="46"/>
+    <w:lsdException w:name="Grid Table 2 Accent 6" w:uiPriority="47"/>
+    <w:lsdException w:name="Grid Table 3 Accent 6" w:uiPriority="48"/>
+    <w:lsdException w:name="Grid Table 4 Accent 6" w:uiPriority="49"/>
+    <w:lsdException w:name="Grid Table 5 Dark Accent 6" w:uiPriority="50"/>
+    <w:lsdException w:name="Grid Table 6 Colorful Accent 6" w:uiPriority="51"/>
+    <w:lsdException w:name="Grid Table 7 Colorful Accent 6" w:uiPriority="52"/>
+    <w:lsdException w:name="List Table 1 Light" w:uiPriority="46"/>
+    <w:lsdException w:name="List Table 2" w:uiPriority="47"/>
+    <w:lsdException w:name="List Table 3" w:uiPriority="48"/>
+    <w:lsdException w:name="List Table 4" w:uiPriority="49"/>
+    <w:lsdException w:name="List Table 5 Dark" w:uiPriority="50"/>
+    <w:lsdException w:name="List Table 6 Colorful" w:uiPriority="51"/>
+    <w:lsdException w:name="List Table 7 Colorful" w:uiPriority="52"/>
+    <w:lsdException w:name="List Table 1 Light Accent 1" w:uiPriority="46"/>
+    <w:lsdException w:name="List Table 2 Accent 1" w:uiPriority="47"/>
+    <w:lsdException w:name="List Table 3 Accent 1" w:uiPriority="48"/>
+    <w:lsdException w:name="List Table 4 Accent 1" w:uiPriority="49"/>
+    <w:lsdException w:name="List Table 5 Dark Accent 1" w:uiPriority="50"/>
+    <w:lsdException w:name="List Table 6 Colorful Accent 1" w:uiPriority="51"/>
+    <w:lsdException w:name="List Table 7 Colorful Accent 1" w:uiPriority="52"/>
+    <w:lsdException w:name="List Table 1 Light Accent 2" w:uiPriority="46"/>
+    <w:lsdException w:name="List Table 2 Accent 2" w:uiPriority="47"/>
+    <w:lsdException w:name="List Table 3 Accent 2" w:uiPriority="48"/>
+    <w:lsdException w:name="List Table 4 Accent 2" w:uiPriority="49"/>
+    <w:lsdException w:name="List Table 5 Dark Accent 2" w:uiPriority="50"/>
+    <w:lsdException w:name="List Table 6 Colorful Accent 2" w:uiPriority="51"/>
+    <w:lsdException w:name="List Table 7 Colorful Accent 2" w:uiPriority="52"/>
+    <w:lsdException w:name="List Table 1 Light Accent 3" w:uiPriority="46"/>
+    <w:lsdException w:name="List Table 2 Accent 3" w:uiPriority="47"/>
+    <w:lsdException w:name="List Table 3 Accent 3" w:uiPriority="48"/>
+    <w:lsdException w:name="List Table 4 Accent 3" w:uiPriority="49"/>
+    <w:lsdException w:name="List Table 5 Dark Accent 3" w:uiPriority="50"/>
+    <w:lsdException w:name="List Table 6 Colorful Accent 3" w:uiPriority="51"/>
+    <w:lsdException w:name="List Table 7 Colorful Accent 3" w:uiPriority="52"/>
+    <w:lsdException w:name="List Table 1 Light Accent 4" w:uiPriority="46"/>
+    <w:lsdException w:name="List Table 2 Accent 4" w:uiPriority="47"/>
+    <w:lsdException w:name="List Table 3 Accent 4" w:uiPriority="48"/>
+    <w:lsdException w:name="List Table 4 Accent 4" w:uiPriority="49"/>
+    <w:lsdException w:name="List Table 5 Dark Accent 4" w:uiPriority="50"/>
+    <w:lsdException w:name="List Table 6 Colorful Accent 4" w:uiPriority="51"/>
+    <w:lsdException w:name="List Table 7 Colorful Accent 4" w:uiPriority="52"/>
+    <w:lsdException w:name="List Table 1 Light Accent 5" w:uiPriority="46"/>
+    <w:lsdException w:name="List Table 2 Accent 5" w:uiPriority="47"/>
+    <w:lsdException w:name="List Table 3 Accent 5" w:uiPriority="48"/>
+    <w:lsdException w:name="List Table 4 Accent 5" w:uiPriority="49"/>
+    <w:lsdException w:name="List Table 5 Dark Accent 5" w:uiPriority="50"/>
+    <w:lsdException w:name="List Table 6 Colorful Accent 5" w:uiPriority="51"/>
+    <w:lsdException w:name="List Table 7 Colorful Accent 5" w:uiPriority="52"/>
+    <w:lsdException w:name="List Table 1 Light Accent 6" w:uiPriority="46"/>
+    <w:lsdException w:name="List Table 2 Accent 6" w:uiPriority="47"/>
+    <w:lsdException w:name="List Table 3 Accent 6" w:uiPriority="48"/>
+    <w:lsdException w:name="List Table 4 Accent 6" w:uiPriority="49"/>
+    <w:lsdException w:name="List Table 5 Dark Accent 6" w:uiPriority="50"/>
+    <w:lsdException w:name="List Table 6 Colorful Accent 6" w:uiPriority="51"/>
+    <w:lsdException w:name="List Table 7 Colorful Accent 6" w:uiPriority="52"/>
+  </w:latentStyles>
+  <w:style w:type="paragraph" w:default="1" w:styleId="Normal">
+    <w:name w:val="Normal"/>
+    <w:qFormat/>
+  </w:style>
+  <w:style w:type="character" w:default="1" w:styleId="Policepardfaut">
+    <w:name w:val="Default Paragraph Font"/>
+    <w:uiPriority w:val="1"/>
+    <w:semiHidden/>
+    <w:unhideWhenUsed/>
+  </w:style>
+  <w:style w:type="table" w:default="1" w:styleId="TableauNormal">
+    <w:name w:val="Normal Table"/>
+    <w:uiPriority w:val="99"/>
+    <w:semiHidden/>
+    <w:unhideWhenUsed/>
+    <w:tblPr>
+      <w:tblInd w:w="0" w:type="dxa"/>
+      <w:tblCellMar>
+        <w:top w:w="0" w:type="dxa"/>
+        <w:left w:w="108" w:type="dxa"/>
+        <w:bottom w:w="0" w:type="dxa"/>
+        <w:right w:w="108" w:type="dxa"/>
+      </w:tblCellMar>
+    </w:tblPr>
+  </w:style>
+  <w:style w:type="numbering" w:default="1" w:styleId="Aucuneliste">
+    <w:name w:val="No List"/>
+    <w:uiPriority w:val="99"/>
+    <w:semiHidden/>
+    <w:unhideWhenUsed/>
+  </w:style>
+  <w:style w:type="paragraph" w:customStyle="1" w:styleId="FA311D8AE5894DBA9DED44504670E732">
+    <w:name w:val="FA311D8AE5894DBA9DED44504670E732"/>
+    <w:rsid w:val="00F76644"/>
+  </w:style>
+  <w:style w:type="paragraph" w:customStyle="1" w:styleId="D9FF35F6991C4A71AC218ED0316B0B84">
+    <w:name w:val="D9FF35F6991C4A71AC218ED0316B0B84"/>
+    <w:rsid w:val="00F76644"/>
+  </w:style>
+</w:styles>
+</file>
+
+<file path=word/glossary/webSettings.xml><?xml version="1.0" encoding="utf-8"?>
+<w:webSettings xmlns:mc="http://schemas.openxmlformats.org/markup-compatibility/2006" xmlns:r="http://schemas.openxmlformats.org/officeDocument/2006/relationships" xmlns:w="http://schemas.openxmlformats.org/wordprocessingml/2006/main" xmlns:w14="http://schemas.microsoft.com/office/word/2010/wordml" xmlns:w15="http://schemas.microsoft.com/office/word/2012/wordml" xmlns:w16se="http://schemas.microsoft.com/office/word/2015/wordml/symex" mc:Ignorable="w14 w15 w16se">
+  <w:optimizeForBrowser/>
+  <w:allowPNG/>
+</w:webSettings>
 </file>
 
 <file path=word/theme/theme1.xml><?xml version="1.0" encoding="utf-8"?>
@@ -1891,7 +3679,7 @@
 </file>
 
 <file path=customXml/itemProps1.xml><?xml version="1.0" encoding="utf-8"?>
-<ds:datastoreItem xmlns:ds="http://schemas.openxmlformats.org/officeDocument/2006/customXml" ds:itemID="{5944B8F0-BB56-4B37-ABDA-E0369D920273}">
+<ds:datastoreItem xmlns:ds="http://schemas.openxmlformats.org/officeDocument/2006/customXml" ds:itemID="{6C8D0E34-E05E-4687-9C93-703A4CB5D4DA}">
   <ds:schemaRefs>
     <ds:schemaRef ds:uri="http://schemas.openxmlformats.org/officeDocument/2006/bibliography"/>
   </ds:schemaRefs>

</xml_diff>